<commit_message>
Update project structure and improve code organization
</commit_message>
<xml_diff>
--- a/Project Technical Documentation.docx
+++ b/Project Technical Documentation.docx
@@ -309,7 +309,7 @@
           <w:r>
             <w:fldChar w:fldCharType="separate"/>
           </w:r>
-          <w:hyperlink w:anchor="_Toc186469608" w:history="1">
+          <w:hyperlink w:anchor="_Toc187060465" w:history="1">
             <w:r>
               <w:rPr>
                 <w:rStyle w:val="Hyperlink"/>
@@ -354,7 +354,7 @@
                 <w:noProof/>
                 <w:webHidden/>
               </w:rPr>
-              <w:instrText xml:space="preserve"> PAGEREF _Toc186469608 \h </w:instrText>
+              <w:instrText xml:space="preserve"> PAGEREF _Toc187060465 \h </w:instrText>
             </w:r>
             <w:r>
               <w:rPr>
@@ -397,7 +397,7 @@
               <w:noProof/>
             </w:rPr>
           </w:pPr>
-          <w:hyperlink w:anchor="_Toc186469609" w:history="1">
+          <w:hyperlink w:anchor="_Toc187060466" w:history="1">
             <w:r>
               <w:rPr>
                 <w:rStyle w:val="Hyperlink"/>
@@ -442,7 +442,7 @@
                 <w:noProof/>
                 <w:webHidden/>
               </w:rPr>
-              <w:instrText xml:space="preserve"> PAGEREF _Toc186469609 \h </w:instrText>
+              <w:instrText xml:space="preserve"> PAGEREF _Toc187060466 \h </w:instrText>
             </w:r>
             <w:r>
               <w:rPr>
@@ -485,7 +485,7 @@
               <w:noProof/>
             </w:rPr>
           </w:pPr>
-          <w:hyperlink w:anchor="_Toc186469610" w:history="1">
+          <w:hyperlink w:anchor="_Toc187060467" w:history="1">
             <w:r>
               <w:rPr>
                 <w:rStyle w:val="Hyperlink"/>
@@ -530,7 +530,7 @@
                 <w:noProof/>
                 <w:webHidden/>
               </w:rPr>
-              <w:instrText xml:space="preserve"> PAGEREF _Toc186469610 \h </w:instrText>
+              <w:instrText xml:space="preserve"> PAGEREF _Toc187060467 \h </w:instrText>
             </w:r>
             <w:r>
               <w:rPr>
@@ -573,7 +573,7 @@
               <w:noProof/>
             </w:rPr>
           </w:pPr>
-          <w:hyperlink w:anchor="_Toc186469611" w:history="1">
+          <w:hyperlink w:anchor="_Toc187060468" w:history="1">
             <w:r>
               <w:rPr>
                 <w:rStyle w:val="Hyperlink"/>
@@ -618,7 +618,7 @@
                 <w:noProof/>
                 <w:webHidden/>
               </w:rPr>
-              <w:instrText xml:space="preserve"> PAGEREF _Toc186469611 \h </w:instrText>
+              <w:instrText xml:space="preserve"> PAGEREF _Toc187060468 \h </w:instrText>
             </w:r>
             <w:r>
               <w:rPr>
@@ -657,7 +657,7 @@
               <w:noProof/>
             </w:rPr>
           </w:pPr>
-          <w:hyperlink w:anchor="_Toc186469612" w:history="1">
+          <w:hyperlink w:anchor="_Toc187060469" w:history="1">
             <w:r>
               <w:rPr>
                 <w:rStyle w:val="Hyperlink"/>
@@ -702,7 +702,7 @@
                 <w:noProof/>
                 <w:webHidden/>
               </w:rPr>
-              <w:instrText xml:space="preserve"> PAGEREF _Toc186469612 \h </w:instrText>
+              <w:instrText xml:space="preserve"> PAGEREF _Toc187060469 \h </w:instrText>
             </w:r>
             <w:r>
               <w:rPr>
@@ -741,7 +741,7 @@
               <w:noProof/>
             </w:rPr>
           </w:pPr>
-          <w:hyperlink w:anchor="_Toc186469613" w:history="1">
+          <w:hyperlink w:anchor="_Toc187060470" w:history="1">
             <w:r>
               <w:rPr>
                 <w:rStyle w:val="Hyperlink"/>
@@ -786,7 +786,7 @@
                 <w:noProof/>
                 <w:webHidden/>
               </w:rPr>
-              <w:instrText xml:space="preserve"> PAGEREF _Toc186469613 \h </w:instrText>
+              <w:instrText xml:space="preserve"> PAGEREF _Toc187060470 \h </w:instrText>
             </w:r>
             <w:r>
               <w:rPr>
@@ -829,7 +829,7 @@
               <w:noProof/>
             </w:rPr>
           </w:pPr>
-          <w:hyperlink w:anchor="_Toc186469614" w:history="1">
+          <w:hyperlink w:anchor="_Toc187060471" w:history="1">
             <w:r>
               <w:rPr>
                 <w:rStyle w:val="Hyperlink"/>
@@ -874,7 +874,7 @@
                 <w:noProof/>
                 <w:webHidden/>
               </w:rPr>
-              <w:instrText xml:space="preserve"> PAGEREF _Toc186469614 \h </w:instrText>
+              <w:instrText xml:space="preserve"> PAGEREF _Toc187060471 \h </w:instrText>
             </w:r>
             <w:r>
               <w:rPr>
@@ -917,7 +917,7 @@
               <w:noProof/>
             </w:rPr>
           </w:pPr>
-          <w:hyperlink w:anchor="_Toc186469615" w:history="1">
+          <w:hyperlink w:anchor="_Toc187060472" w:history="1">
             <w:r>
               <w:rPr>
                 <w:rStyle w:val="Hyperlink"/>
@@ -962,7 +962,7 @@
                 <w:noProof/>
                 <w:webHidden/>
               </w:rPr>
-              <w:instrText xml:space="preserve"> PAGEREF _Toc186469615 \h </w:instrText>
+              <w:instrText xml:space="preserve"> PAGEREF _Toc187060472 \h </w:instrText>
             </w:r>
             <w:r>
               <w:rPr>
@@ -982,7 +982,7 @@
                 <w:noProof/>
                 <w:webHidden/>
               </w:rPr>
-              <w:t>12</w:t>
+              <w:t>13</w:t>
             </w:r>
             <w:r>
               <w:rPr>
@@ -1001,7 +1001,7 @@
               <w:noProof/>
             </w:rPr>
           </w:pPr>
-          <w:hyperlink w:anchor="_Toc186469616" w:history="1">
+          <w:hyperlink w:anchor="_Toc187060473" w:history="1">
             <w:r>
               <w:rPr>
                 <w:rStyle w:val="Hyperlink"/>
@@ -1046,7 +1046,7 @@
                 <w:noProof/>
                 <w:webHidden/>
               </w:rPr>
-              <w:instrText xml:space="preserve"> PAGEREF _Toc186469616 \h </w:instrText>
+              <w:instrText xml:space="preserve"> PAGEREF _Toc187060473 \h </w:instrText>
             </w:r>
             <w:r>
               <w:rPr>
@@ -1066,7 +1066,7 @@
                 <w:noProof/>
                 <w:webHidden/>
               </w:rPr>
-              <w:t>19</w:t>
+              <w:t>20</w:t>
             </w:r>
             <w:r>
               <w:rPr>
@@ -1089,7 +1089,7 @@
               <w:noProof/>
             </w:rPr>
           </w:pPr>
-          <w:hyperlink w:anchor="_Toc186469617" w:history="1">
+          <w:hyperlink w:anchor="_Toc187060474" w:history="1">
             <w:r>
               <w:rPr>
                 <w:rStyle w:val="Hyperlink"/>
@@ -1134,7 +1134,7 @@
                 <w:noProof/>
                 <w:webHidden/>
               </w:rPr>
-              <w:instrText xml:space="preserve"> PAGEREF _Toc186469617 \h </w:instrText>
+              <w:instrText xml:space="preserve"> PAGEREF _Toc187060474 \h </w:instrText>
             </w:r>
             <w:r>
               <w:rPr>
@@ -1154,7 +1154,7 @@
                 <w:noProof/>
                 <w:webHidden/>
               </w:rPr>
-              <w:t>21</w:t>
+              <w:t>22</w:t>
             </w:r>
             <w:r>
               <w:rPr>
@@ -1173,7 +1173,7 @@
               <w:noProof/>
             </w:rPr>
           </w:pPr>
-          <w:hyperlink w:anchor="_Toc186469618" w:history="1">
+          <w:hyperlink w:anchor="_Toc187060475" w:history="1">
             <w:r>
               <w:rPr>
                 <w:rStyle w:val="Hyperlink"/>
@@ -1218,7 +1218,7 @@
                 <w:noProof/>
                 <w:webHidden/>
               </w:rPr>
-              <w:instrText xml:space="preserve"> PAGEREF _Toc186469618 \h </w:instrText>
+              <w:instrText xml:space="preserve"> PAGEREF _Toc187060475 \h </w:instrText>
             </w:r>
             <w:r>
               <w:rPr>
@@ -1238,7 +1238,7 @@
                 <w:noProof/>
                 <w:webHidden/>
               </w:rPr>
-              <w:t>21</w:t>
+              <w:t>22</w:t>
             </w:r>
             <w:r>
               <w:rPr>
@@ -1257,7 +1257,7 @@
               <w:noProof/>
             </w:rPr>
           </w:pPr>
-          <w:hyperlink w:anchor="_Toc186469619" w:history="1">
+          <w:hyperlink w:anchor="_Toc187060476" w:history="1">
             <w:r>
               <w:rPr>
                 <w:rStyle w:val="Hyperlink"/>
@@ -1302,7 +1302,7 @@
                 <w:noProof/>
                 <w:webHidden/>
               </w:rPr>
-              <w:instrText xml:space="preserve"> PAGEREF _Toc186469619 \h </w:instrText>
+              <w:instrText xml:space="preserve"> PAGEREF _Toc187060476 \h </w:instrText>
             </w:r>
             <w:r>
               <w:rPr>
@@ -1322,7 +1322,7 @@
                 <w:noProof/>
                 <w:webHidden/>
               </w:rPr>
-              <w:t>22</w:t>
+              <w:t>23</w:t>
             </w:r>
             <w:r>
               <w:rPr>
@@ -1341,7 +1341,7 @@
               <w:noProof/>
             </w:rPr>
           </w:pPr>
-          <w:hyperlink w:anchor="_Toc186469620" w:history="1">
+          <w:hyperlink w:anchor="_Toc187060477" w:history="1">
             <w:r>
               <w:rPr>
                 <w:rStyle w:val="Hyperlink"/>
@@ -1386,7 +1386,7 @@
                 <w:noProof/>
                 <w:webHidden/>
               </w:rPr>
-              <w:instrText xml:space="preserve"> PAGEREF _Toc186469620 \h </w:instrText>
+              <w:instrText xml:space="preserve"> PAGEREF _Toc187060477 \h </w:instrText>
             </w:r>
             <w:r>
               <w:rPr>
@@ -1406,7 +1406,7 @@
                 <w:noProof/>
                 <w:webHidden/>
               </w:rPr>
-              <w:t>22</w:t>
+              <w:t>23</w:t>
             </w:r>
             <w:r>
               <w:rPr>
@@ -1429,7 +1429,7 @@
               <w:noProof/>
             </w:rPr>
           </w:pPr>
-          <w:hyperlink w:anchor="_Toc186469621" w:history="1">
+          <w:hyperlink w:anchor="_Toc187060478" w:history="1">
             <w:r>
               <w:rPr>
                 <w:rStyle w:val="Hyperlink"/>
@@ -1474,7 +1474,7 @@
                 <w:noProof/>
                 <w:webHidden/>
               </w:rPr>
-              <w:instrText xml:space="preserve"> PAGEREF _Toc186469621 \h </w:instrText>
+              <w:instrText xml:space="preserve"> PAGEREF _Toc187060478 \h </w:instrText>
             </w:r>
             <w:r>
               <w:rPr>
@@ -1494,7 +1494,7 @@
                 <w:noProof/>
                 <w:webHidden/>
               </w:rPr>
-              <w:t>24</w:t>
+              <w:t>25</w:t>
             </w:r>
             <w:r>
               <w:rPr>
@@ -1513,7 +1513,7 @@
               <w:noProof/>
             </w:rPr>
           </w:pPr>
-          <w:hyperlink w:anchor="_Toc186469622" w:history="1">
+          <w:hyperlink w:anchor="_Toc187060479" w:history="1">
             <w:r>
               <w:rPr>
                 <w:rStyle w:val="Hyperlink"/>
@@ -1558,7 +1558,7 @@
                 <w:noProof/>
                 <w:webHidden/>
               </w:rPr>
-              <w:instrText xml:space="preserve"> PAGEREF _Toc186469622 \h </w:instrText>
+              <w:instrText xml:space="preserve"> PAGEREF _Toc187060479 \h </w:instrText>
             </w:r>
             <w:r>
               <w:rPr>
@@ -1578,7 +1578,7 @@
                 <w:noProof/>
                 <w:webHidden/>
               </w:rPr>
-              <w:t>24</w:t>
+              <w:t>25</w:t>
             </w:r>
             <w:r>
               <w:rPr>
@@ -1597,7 +1597,7 @@
               <w:noProof/>
             </w:rPr>
           </w:pPr>
-          <w:hyperlink w:anchor="_Toc186469623" w:history="1">
+          <w:hyperlink w:anchor="_Toc187060480" w:history="1">
             <w:r>
               <w:rPr>
                 <w:rStyle w:val="Hyperlink"/>
@@ -1642,7 +1642,7 @@
                 <w:noProof/>
                 <w:webHidden/>
               </w:rPr>
-              <w:instrText xml:space="preserve"> PAGEREF _Toc186469623 \h </w:instrText>
+              <w:instrText xml:space="preserve"> PAGEREF _Toc187060480 \h </w:instrText>
             </w:r>
             <w:r>
               <w:rPr>
@@ -1662,7 +1662,7 @@
                 <w:noProof/>
                 <w:webHidden/>
               </w:rPr>
-              <w:t>25</w:t>
+              <w:t>26</w:t>
             </w:r>
             <w:r>
               <w:rPr>
@@ -1681,7 +1681,7 @@
               <w:noProof/>
             </w:rPr>
           </w:pPr>
-          <w:hyperlink w:anchor="_Toc186469624" w:history="1">
+          <w:hyperlink w:anchor="_Toc187060481" w:history="1">
             <w:r>
               <w:rPr>
                 <w:rStyle w:val="Hyperlink"/>
@@ -1726,7 +1726,7 @@
                 <w:noProof/>
                 <w:webHidden/>
               </w:rPr>
-              <w:instrText xml:space="preserve"> PAGEREF _Toc186469624 \h </w:instrText>
+              <w:instrText xml:space="preserve"> PAGEREF _Toc187060481 \h </w:instrText>
             </w:r>
             <w:r>
               <w:rPr>
@@ -1746,7 +1746,7 @@
                 <w:noProof/>
                 <w:webHidden/>
               </w:rPr>
-              <w:t>25</w:t>
+              <w:t>26</w:t>
             </w:r>
             <w:r>
               <w:rPr>
@@ -1765,7 +1765,7 @@
               <w:noProof/>
             </w:rPr>
           </w:pPr>
-          <w:hyperlink w:anchor="_Toc186469625" w:history="1">
+          <w:hyperlink w:anchor="_Toc187060482" w:history="1">
             <w:r>
               <w:rPr>
                 <w:rStyle w:val="Hyperlink"/>
@@ -1810,7 +1810,7 @@
                 <w:noProof/>
                 <w:webHidden/>
               </w:rPr>
-              <w:instrText xml:space="preserve"> PAGEREF _Toc186469625 \h </w:instrText>
+              <w:instrText xml:space="preserve"> PAGEREF _Toc187060482 \h </w:instrText>
             </w:r>
             <w:r>
               <w:rPr>
@@ -1830,7 +1830,7 @@
                 <w:noProof/>
                 <w:webHidden/>
               </w:rPr>
-              <w:t>28</w:t>
+              <w:t>29</w:t>
             </w:r>
             <w:r>
               <w:rPr>
@@ -1849,7 +1849,7 @@
               <w:noProof/>
             </w:rPr>
           </w:pPr>
-          <w:hyperlink w:anchor="_Toc186469626" w:history="1">
+          <w:hyperlink w:anchor="_Toc187060483" w:history="1">
             <w:r>
               <w:rPr>
                 <w:rStyle w:val="Hyperlink"/>
@@ -1894,7 +1894,7 @@
                 <w:noProof/>
                 <w:webHidden/>
               </w:rPr>
-              <w:instrText xml:space="preserve"> PAGEREF _Toc186469626 \h </w:instrText>
+              <w:instrText xml:space="preserve"> PAGEREF _Toc187060483 \h </w:instrText>
             </w:r>
             <w:r>
               <w:rPr>
@@ -1914,7 +1914,7 @@
                 <w:noProof/>
                 <w:webHidden/>
               </w:rPr>
-              <w:t>29</w:t>
+              <w:t>30</w:t>
             </w:r>
             <w:r>
               <w:rPr>
@@ -1937,7 +1937,7 @@
               <w:noProof/>
             </w:rPr>
           </w:pPr>
-          <w:hyperlink w:anchor="_Toc186469627" w:history="1">
+          <w:hyperlink w:anchor="_Toc187060484" w:history="1">
             <w:r>
               <w:rPr>
                 <w:rStyle w:val="Hyperlink"/>
@@ -1982,7 +1982,7 @@
                 <w:noProof/>
                 <w:webHidden/>
               </w:rPr>
-              <w:instrText xml:space="preserve"> PAGEREF _Toc186469627 \h </w:instrText>
+              <w:instrText xml:space="preserve"> PAGEREF _Toc187060484 \h </w:instrText>
             </w:r>
             <w:r>
               <w:rPr>
@@ -2002,7 +2002,7 @@
                 <w:noProof/>
                 <w:webHidden/>
               </w:rPr>
-              <w:t>30</w:t>
+              <w:t>31</w:t>
             </w:r>
             <w:r>
               <w:rPr>
@@ -2025,7 +2025,7 @@
               <w:noProof/>
             </w:rPr>
           </w:pPr>
-          <w:hyperlink w:anchor="_Toc186469628" w:history="1">
+          <w:hyperlink w:anchor="_Toc187060485" w:history="1">
             <w:r>
               <w:rPr>
                 <w:rStyle w:val="Hyperlink"/>
@@ -2070,7 +2070,7 @@
                 <w:noProof/>
                 <w:webHidden/>
               </w:rPr>
-              <w:instrText xml:space="preserve"> PAGEREF _Toc186469628 \h </w:instrText>
+              <w:instrText xml:space="preserve"> PAGEREF _Toc187060485 \h </w:instrText>
             </w:r>
             <w:r>
               <w:rPr>
@@ -2090,7 +2090,7 @@
                 <w:noProof/>
                 <w:webHidden/>
               </w:rPr>
-              <w:t>30</w:t>
+              <w:t>31</w:t>
             </w:r>
             <w:r>
               <w:rPr>
@@ -2113,7 +2113,7 @@
               <w:noProof/>
             </w:rPr>
           </w:pPr>
-          <w:hyperlink w:anchor="_Toc186469629" w:history="1">
+          <w:hyperlink w:anchor="_Toc187060486" w:history="1">
             <w:r>
               <w:rPr>
                 <w:rStyle w:val="Hyperlink"/>
@@ -2158,7 +2158,7 @@
                 <w:noProof/>
                 <w:webHidden/>
               </w:rPr>
-              <w:instrText xml:space="preserve"> PAGEREF _Toc186469629 \h </w:instrText>
+              <w:instrText xml:space="preserve"> PAGEREF _Toc187060486 \h </w:instrText>
             </w:r>
             <w:r>
               <w:rPr>
@@ -2178,7 +2178,7 @@
                 <w:noProof/>
                 <w:webHidden/>
               </w:rPr>
-              <w:t>31</w:t>
+              <w:t>32</w:t>
             </w:r>
             <w:r>
               <w:rPr>
@@ -2201,7 +2201,7 @@
               <w:noProof/>
             </w:rPr>
           </w:pPr>
-          <w:hyperlink w:anchor="_Toc186469630" w:history="1">
+          <w:hyperlink w:anchor="_Toc187060487" w:history="1">
             <w:r>
               <w:rPr>
                 <w:rStyle w:val="Hyperlink"/>
@@ -2246,7 +2246,7 @@
                 <w:noProof/>
                 <w:webHidden/>
               </w:rPr>
-              <w:instrText xml:space="preserve"> PAGEREF _Toc186469630 \h </w:instrText>
+              <w:instrText xml:space="preserve"> PAGEREF _Toc187060487 \h </w:instrText>
             </w:r>
             <w:r>
               <w:rPr>
@@ -2266,7 +2266,7 @@
                 <w:noProof/>
                 <w:webHidden/>
               </w:rPr>
-              <w:t>31</w:t>
+              <w:t>32</w:t>
             </w:r>
             <w:r>
               <w:rPr>
@@ -2289,7 +2289,7 @@
               <w:noProof/>
             </w:rPr>
           </w:pPr>
-          <w:hyperlink w:anchor="_Toc186469631" w:history="1">
+          <w:hyperlink w:anchor="_Toc187060488" w:history="1">
             <w:r>
               <w:rPr>
                 <w:rStyle w:val="Hyperlink"/>
@@ -2334,7 +2334,7 @@
                 <w:noProof/>
                 <w:webHidden/>
               </w:rPr>
-              <w:instrText xml:space="preserve"> PAGEREF _Toc186469631 \h </w:instrText>
+              <w:instrText xml:space="preserve"> PAGEREF _Toc187060488 \h </w:instrText>
             </w:r>
             <w:r>
               <w:rPr>
@@ -2354,7 +2354,7 @@
                 <w:noProof/>
                 <w:webHidden/>
               </w:rPr>
-              <w:t>32</w:t>
+              <w:t>33</w:t>
             </w:r>
             <w:r>
               <w:rPr>
@@ -2377,7 +2377,7 @@
               <w:noProof/>
             </w:rPr>
           </w:pPr>
-          <w:hyperlink w:anchor="_Toc186469632" w:history="1">
+          <w:hyperlink w:anchor="_Toc187060489" w:history="1">
             <w:r>
               <w:rPr>
                 <w:rStyle w:val="Hyperlink"/>
@@ -2422,7 +2422,7 @@
                 <w:noProof/>
                 <w:webHidden/>
               </w:rPr>
-              <w:instrText xml:space="preserve"> PAGEREF _Toc186469632 \h </w:instrText>
+              <w:instrText xml:space="preserve"> PAGEREF _Toc187060489 \h </w:instrText>
             </w:r>
             <w:r>
               <w:rPr>
@@ -2442,7 +2442,7 @@
                 <w:noProof/>
                 <w:webHidden/>
               </w:rPr>
-              <w:t>35</w:t>
+              <w:t>36</w:t>
             </w:r>
             <w:r>
               <w:rPr>
@@ -2478,7 +2478,7 @@
       </w:pPr>
       <w:bookmarkStart w:id="0" w:name="_Toc186390614"/>
       <w:bookmarkStart w:id="1" w:name="_Toc186390731"/>
-      <w:bookmarkStart w:id="2" w:name="_Toc186469608"/>
+      <w:bookmarkStart w:id="2" w:name="_Toc187060465"/>
       <w:r>
         <w:rPr>
           <w:b/>
@@ -2946,7 +2946,7 @@
       </w:pPr>
       <w:bookmarkStart w:id="3" w:name="_Toc186390615"/>
       <w:bookmarkStart w:id="4" w:name="_Toc186390732"/>
-      <w:bookmarkStart w:id="5" w:name="_Toc186469609"/>
+      <w:bookmarkStart w:id="5" w:name="_Toc187060466"/>
       <w:r>
         <w:rPr>
           <w:b/>
@@ -3070,7 +3070,7 @@
       </w:pPr>
       <w:bookmarkStart w:id="6" w:name="_Toc186390616"/>
       <w:bookmarkStart w:id="7" w:name="_Toc186390733"/>
-      <w:bookmarkStart w:id="8" w:name="_Toc186469610"/>
+      <w:bookmarkStart w:id="8" w:name="_Toc187060467"/>
       <w:r>
         <w:rPr>
           <w:b/>
@@ -3873,7 +3873,7 @@
       </w:pPr>
       <w:bookmarkStart w:id="9" w:name="_Toc186390617"/>
       <w:bookmarkStart w:id="10" w:name="_Toc186390734"/>
-      <w:bookmarkStart w:id="11" w:name="_Toc186469611"/>
+      <w:bookmarkStart w:id="11" w:name="_Toc187060468"/>
       <w:r>
         <w:rPr>
           <w:b/>
@@ -4129,7 +4129,7 @@
       </w:pPr>
       <w:bookmarkStart w:id="12" w:name="_Toc186390618"/>
       <w:bookmarkStart w:id="13" w:name="_Toc186390735"/>
-      <w:bookmarkStart w:id="14" w:name="_Toc186469612"/>
+      <w:bookmarkStart w:id="14" w:name="_Toc187060469"/>
       <w:r>
         <w:rPr>
           <w:b/>
@@ -4296,7 +4296,23 @@
         <w:t xml:space="preserve">can </w:t>
       </w:r>
       <w:r>
-        <w:t xml:space="preserve">that can be reused by specific repositories like PollRepository, UserRepository, and others. </w:t>
+        <w:t xml:space="preserve">that can be reused by specific repositories like </w:t>
+      </w:r>
+      <w:proofErr w:type="spellStart"/>
+      <w:r>
+        <w:t>PollRepository</w:t>
+      </w:r>
+      <w:proofErr w:type="spellEnd"/>
+      <w:r>
+        <w:t xml:space="preserve">, </w:t>
+      </w:r>
+      <w:proofErr w:type="spellStart"/>
+      <w:r>
+        <w:t>UserRepository</w:t>
+      </w:r>
+      <w:proofErr w:type="spellEnd"/>
+      <w:r>
+        <w:t xml:space="preserve">, and others. </w:t>
       </w:r>
     </w:p>
     <w:p>
@@ -4352,7 +4368,15 @@
         <w:t>For example, b</w:t>
       </w:r>
       <w:r>
-        <w:t>y using composition UserRepository will be able to use all of the methods declared in the Repository.</w:t>
+        <w:t xml:space="preserve">y using composition </w:t>
+      </w:r>
+      <w:proofErr w:type="spellStart"/>
+      <w:r>
+        <w:t>UserRepository</w:t>
+      </w:r>
+      <w:proofErr w:type="spellEnd"/>
+      <w:r>
+        <w:t xml:space="preserve"> will be able to use all of the methods declared in the Repository.</w:t>
       </w:r>
       <w:r>
         <w:t xml:space="preserve"> This reduces code duplication significantly and promotes clean code. </w:t>
@@ -4365,10 +4389,12 @@
       <w:r>
         <w:t xml:space="preserve">Another file that is of interest, is the </w:t>
       </w:r>
+      <w:proofErr w:type="spellStart"/>
       <w:proofErr w:type="gramStart"/>
       <w:r>
         <w:t>uow.go</w:t>
       </w:r>
+      <w:proofErr w:type="spellEnd"/>
       <w:proofErr w:type="gramEnd"/>
       <w:r>
         <w:t xml:space="preserve"> file</w:t>
@@ -4406,8 +4432,13 @@
       <w:r>
         <w:t xml:space="preserve">. </w:t>
       </w:r>
-      <w:r>
-        <w:t xml:space="preserve">UoW contains methods for beginning a transaction, </w:t>
+      <w:proofErr w:type="spellStart"/>
+      <w:r>
+        <w:t>UoW</w:t>
+      </w:r>
+      <w:proofErr w:type="spellEnd"/>
+      <w:r>
+        <w:t xml:space="preserve"> contains methods for beginning a transaction, </w:t>
       </w:r>
       <w:r>
         <w:t>committing</w:t>
@@ -4422,7 +4453,15 @@
         <w:t xml:space="preserve"> </w:t>
       </w:r>
       <w:r>
-        <w:t xml:space="preserve">Apart from this UoW is also responsible for the creating and managing of repository instances. </w:t>
+        <w:t xml:space="preserve">Apart from this </w:t>
+      </w:r>
+      <w:proofErr w:type="spellStart"/>
+      <w:r>
+        <w:t>UoW</w:t>
+      </w:r>
+      <w:proofErr w:type="spellEnd"/>
+      <w:r>
+        <w:t xml:space="preserve"> is also responsible for the creating and managing of repository instances. </w:t>
       </w:r>
     </w:p>
     <w:p>
@@ -4481,9 +4520,11 @@
       <w:r>
         <w:t xml:space="preserve">is that in the </w:t>
       </w:r>
+      <w:proofErr w:type="spellStart"/>
       <w:r>
         <w:t>UoW</w:t>
       </w:r>
+      <w:proofErr w:type="spellEnd"/>
       <w:r>
         <w:t>,</w:t>
       </w:r>
@@ -4506,7 +4547,15 @@
         <w:t xml:space="preserve">. The </w:t>
       </w:r>
       <w:r>
-        <w:t xml:space="preserve">*gorm.DB instance </w:t>
+        <w:t>*</w:t>
+      </w:r>
+      <w:proofErr w:type="spellStart"/>
+      <w:r>
+        <w:t>gorm.DB</w:t>
+      </w:r>
+      <w:proofErr w:type="spellEnd"/>
+      <w:r>
+        <w:t xml:space="preserve"> instance </w:t>
       </w:r>
       <w:r>
         <w:t xml:space="preserve">is immutable, and when a </w:t>
@@ -4515,7 +4564,15 @@
         <w:t>transaction</w:t>
       </w:r>
       <w:r>
-        <w:t xml:space="preserve"> starts, we must make sure that the repositories are using the new *gorm.DB instance produced by this operation. In the code shown in the </w:t>
+        <w:t xml:space="preserve"> starts, we must make sure that the repositories are using the new *</w:t>
+      </w:r>
+      <w:proofErr w:type="spellStart"/>
+      <w:r>
+        <w:t>gorm.DB</w:t>
+      </w:r>
+      <w:proofErr w:type="spellEnd"/>
+      <w:r>
+        <w:t xml:space="preserve"> instance produced by this operation. In the code shown in the </w:t>
       </w:r>
       <w:r>
         <w:t xml:space="preserve">upper </w:t>
@@ -4527,8 +4584,13 @@
         <w:t>that</w:t>
       </w:r>
       <w:r>
-        <w:t xml:space="preserve"> would be tx</w:t>
-      </w:r>
+        <w:t xml:space="preserve"> would be </w:t>
+      </w:r>
+      <w:proofErr w:type="spellStart"/>
+      <w:r>
+        <w:t>tx</w:t>
+      </w:r>
+      <w:proofErr w:type="spellEnd"/>
       <w:r>
         <w:t>.</w:t>
       </w:r>
@@ -4654,8 +4716,13 @@
       <w:r>
         <w:t xml:space="preserve">repositories and the </w:t>
       </w:r>
-      <w:r>
-        <w:t xml:space="preserve">UoW </w:t>
+      <w:proofErr w:type="spellStart"/>
+      <w:r>
+        <w:t>UoW</w:t>
+      </w:r>
+      <w:proofErr w:type="spellEnd"/>
+      <w:r>
+        <w:t xml:space="preserve"> </w:t>
       </w:r>
       <w:r>
         <w:t xml:space="preserve">from the rest of the application. </w:t>
@@ -4691,7 +4758,7 @@
       </w:pPr>
       <w:bookmarkStart w:id="15" w:name="_Toc186390619"/>
       <w:bookmarkStart w:id="16" w:name="_Toc186390736"/>
-      <w:bookmarkStart w:id="17" w:name="_Toc186469613"/>
+      <w:bookmarkStart w:id="17" w:name="_Toc187060470"/>
       <w:r>
         <w:rPr>
           <w:b/>
@@ -4777,7 +4844,15 @@
         <w:t xml:space="preserve">operations that </w:t>
       </w:r>
       <w:r>
-        <w:t>cause changes in db)</w:t>
+        <w:t xml:space="preserve">cause changes in </w:t>
+      </w:r>
+      <w:proofErr w:type="spellStart"/>
+      <w:r>
+        <w:t>db</w:t>
+      </w:r>
+      <w:proofErr w:type="spellEnd"/>
+      <w:r>
+        <w:t>)</w:t>
       </w:r>
       <w:r>
         <w:t xml:space="preserve"> </w:t>
@@ -4792,8 +4867,13 @@
         <w:t xml:space="preserve">operations that </w:t>
       </w:r>
       <w:r>
-        <w:t>don’t cause changes in db</w:t>
-      </w:r>
+        <w:t xml:space="preserve">don’t cause changes in </w:t>
+      </w:r>
+      <w:proofErr w:type="spellStart"/>
+      <w:r>
+        <w:t>db</w:t>
+      </w:r>
+      <w:proofErr w:type="spellEnd"/>
       <w:r>
         <w:t xml:space="preserve">). By doing so, it enforces a distinction between write and read operations, ensuring that each use case </w:t>
       </w:r>
@@ -4829,7 +4909,7 @@
         </w:rPr>
       </w:pPr>
       <w:bookmarkStart w:id="18" w:name="_Toc186390737"/>
-      <w:bookmarkStart w:id="19" w:name="_Toc186469614"/>
+      <w:bookmarkStart w:id="19" w:name="_Toc187060471"/>
       <w:r>
         <w:rPr>
           <w:b/>
@@ -5099,8 +5179,13 @@
       <w:r>
         <w:t xml:space="preserve">the </w:t>
       </w:r>
-      <w:r>
-        <w:t>UoW. We</w:t>
+      <w:proofErr w:type="spellStart"/>
+      <w:r>
+        <w:t>UoW</w:t>
+      </w:r>
+      <w:proofErr w:type="spellEnd"/>
+      <w:r>
+        <w:t>. We</w:t>
       </w:r>
       <w:r>
         <w:t xml:space="preserve"> check</w:t>
@@ -5375,20 +5460,66 @@
         <w:t>successful registration, an email is sent to the user.</w:t>
       </w:r>
     </w:p>
-    <w:p/>
     <w:p>
       <w:pPr>
         <w:jc w:val="center"/>
-        <w:rPr>
-          <w:b/>
-          <w:bCs/>
-        </w:rPr>
-      </w:pPr>
-      <w:r>
-        <w:rPr>
-          <w:b/>
-          <w:bCs/>
-        </w:rPr>
+      </w:pPr>
+      <w:r>
+        <w:drawing>
+          <wp:inline distT="0" distB="0" distL="0" distR="0" wp14:anchorId="04CC7D89" wp14:editId="3D6E2DB3">
+            <wp:extent cx="5943600" cy="4060825"/>
+            <wp:effectExtent l="0" t="0" r="0" b="0"/>
+            <wp:docPr id="132216888" name="Picture 1"/>
+            <wp:cNvGraphicFramePr>
+              <a:graphicFrameLocks xmlns:a="http://schemas.openxmlformats.org/drawingml/2006/main" noChangeAspect="1"/>
+            </wp:cNvGraphicFramePr>
+            <a:graphic xmlns:a="http://schemas.openxmlformats.org/drawingml/2006/main">
+              <a:graphicData uri="http://schemas.openxmlformats.org/drawingml/2006/picture">
+                <pic:pic xmlns:pic="http://schemas.openxmlformats.org/drawingml/2006/picture">
+                  <pic:nvPicPr>
+                    <pic:cNvPr id="132216888" name=""/>
+                    <pic:cNvPicPr/>
+                  </pic:nvPicPr>
+                  <pic:blipFill>
+                    <a:blip r:embed="rId21"/>
+                    <a:stretch>
+                      <a:fillRect/>
+                    </a:stretch>
+                  </pic:blipFill>
+                  <pic:spPr>
+                    <a:xfrm>
+                      <a:off x="0" y="0"/>
+                      <a:ext cx="5943600" cy="4060825"/>
+                    </a:xfrm>
+                    <a:prstGeom prst="rect">
+                      <a:avLst/>
+                    </a:prstGeom>
+                  </pic:spPr>
+                </pic:pic>
+              </a:graphicData>
+            </a:graphic>
+          </wp:inline>
+        </w:drawing>
+      </w:r>
+    </w:p>
+    <w:p/>
+    <w:p/>
+    <w:p/>
+    <w:p/>
+    <w:p>
+      <w:pPr>
+        <w:jc w:val="center"/>
+        <w:rPr>
+          <w:b/>
+          <w:bCs/>
+        </w:rPr>
+      </w:pPr>
+      <w:r>
+        <w:rPr>
+          <w:b/>
+          <w:bCs/>
+        </w:rPr>
+        <w:lastRenderedPageBreak/>
         <w:t>REFRESH USE CASE</w:t>
       </w:r>
     </w:p>
@@ -5441,7 +5572,7 @@
                     <pic:cNvPicPr/>
                   </pic:nvPicPr>
                   <pic:blipFill>
-                    <a:blip r:embed="rId21"/>
+                    <a:blip r:embed="rId22"/>
                     <a:stretch>
                       <a:fillRect/>
                     </a:stretch>
@@ -5516,7 +5647,6 @@
           <w:b/>
           <w:bCs/>
         </w:rPr>
-        <w:lastRenderedPageBreak/>
         <w:t>LOGOUT USE CASE</w:t>
       </w:r>
     </w:p>
@@ -5576,7 +5706,7 @@
                     <pic:cNvPicPr/>
                   </pic:nvPicPr>
                   <pic:blipFill>
-                    <a:blip r:embed="rId22"/>
+                    <a:blip r:embed="rId23"/>
                     <a:stretch>
                       <a:fillRect/>
                     </a:stretch>
@@ -5652,7 +5782,7 @@
                     <pic:cNvPicPr/>
                   </pic:nvPicPr>
                   <pic:blipFill>
-                    <a:blip r:embed="rId23"/>
+                    <a:blip r:embed="rId24"/>
                     <a:stretch>
                       <a:fillRect/>
                     </a:stretch>
@@ -5702,7 +5832,7 @@
         </w:rPr>
       </w:pPr>
       <w:bookmarkStart w:id="20" w:name="_Toc186390738"/>
-      <w:bookmarkStart w:id="21" w:name="_Toc186469615"/>
+      <w:bookmarkStart w:id="21" w:name="_Toc187060472"/>
       <w:r>
         <w:rPr>
           <w:b/>
@@ -5738,7 +5868,7 @@
                     <pic:cNvPicPr/>
                   </pic:nvPicPr>
                   <pic:blipFill>
-                    <a:blip r:embed="rId24"/>
+                    <a:blip r:embed="rId25"/>
                     <a:stretch>
                       <a:fillRect/>
                     </a:stretch>
@@ -5792,7 +5922,6 @@
           <w:b/>
           <w:bCs/>
         </w:rPr>
-        <w:lastRenderedPageBreak/>
         <w:t>CREATE POLL USE CASE</w:t>
       </w:r>
     </w:p>
@@ -5852,7 +5981,7 @@
                     <pic:cNvPicPr/>
                   </pic:nvPicPr>
                   <pic:blipFill>
-                    <a:blip r:embed="rId25"/>
+                    <a:blip r:embed="rId26"/>
                     <a:stretch>
                       <a:fillRect/>
                     </a:stretch>
@@ -5944,7 +6073,15 @@
         <w:t xml:space="preserve">the </w:t>
       </w:r>
       <w:r>
-        <w:t>categories specified in the request, and persists it to the database using the PollRepository. Once the poll is successfully saved, the transaction is committed.</w:t>
+        <w:t xml:space="preserve">categories specified in the request, and persists it to the database using the </w:t>
+      </w:r>
+      <w:proofErr w:type="spellStart"/>
+      <w:r>
+        <w:t>PollRepository</w:t>
+      </w:r>
+      <w:proofErr w:type="spellEnd"/>
+      <w:r>
+        <w:t>. Once the poll is successfully saved, the transaction is committed.</w:t>
       </w:r>
     </w:p>
     <w:p>
@@ -5952,6 +6089,7 @@
         <w:ind w:firstLine="720"/>
       </w:pPr>
       <w:r>
+        <w:lastRenderedPageBreak/>
         <w:t xml:space="preserve">After committing, a message is </w:t>
       </w:r>
       <w:r>
@@ -6006,7 +6144,7 @@
                     <pic:cNvPicPr/>
                   </pic:nvPicPr>
                   <pic:blipFill>
-                    <a:blip r:embed="rId26"/>
+                    <a:blip r:embed="rId27"/>
                     <a:stretch>
                       <a:fillRect/>
                     </a:stretch>
@@ -6101,15 +6239,100 @@
         <w:t xml:space="preserve"> </w:t>
       </w:r>
       <w:r>
-        <w:t>as a response.</w:t>
-      </w:r>
-    </w:p>
-    <w:p/>
-    <w:p/>
-    <w:p/>
-    <w:p/>
-    <w:p/>
-    <w:p/>
+        <w:t>as a response</w:t>
+      </w:r>
+      <w:r>
+        <w:t>.</w:t>
+      </w:r>
+    </w:p>
+    <w:p>
+      <w:pPr>
+        <w:ind w:firstLine="720"/>
+        <w:jc w:val="center"/>
+      </w:pPr>
+      <w:r>
+        <w:t xml:space="preserve">When testing this endpoint, in the </w:t>
+      </w:r>
+      <w:proofErr w:type="spellStart"/>
+      <w:r>
+        <w:t>expires_at</w:t>
+      </w:r>
+      <w:proofErr w:type="spellEnd"/>
+      <w:r>
+        <w:t xml:space="preserve"> field, the date is expected in the following format:</w:t>
+      </w:r>
+      <w:r>
+        <w:br/>
+      </w:r>
+      <w:r>
+        <w:t xml:space="preserve">  </w:t>
+      </w:r>
+      <w:r>
+        <w:rPr>
+          <w:b/>
+          <w:bCs/>
+        </w:rPr>
+        <w:t>"</w:t>
+      </w:r>
+      <w:proofErr w:type="spellStart"/>
+      <w:r>
+        <w:rPr>
+          <w:b/>
+          <w:bCs/>
+        </w:rPr>
+        <w:t>expires_at</w:t>
+      </w:r>
+      <w:proofErr w:type="spellEnd"/>
+      <w:r>
+        <w:rPr>
+          <w:b/>
+          <w:bCs/>
+        </w:rPr>
+        <w:t>": "2025-01-18T00:00:00Z"</w:t>
+      </w:r>
+    </w:p>
+    <w:p>
+      <w:pPr>
+        <w:jc w:val="center"/>
+      </w:pPr>
+      <w:r>
+        <w:drawing>
+          <wp:inline distT="0" distB="0" distL="0" distR="0" wp14:anchorId="10D26E4B" wp14:editId="4C0993DE">
+            <wp:extent cx="4315967" cy="3857625"/>
+            <wp:effectExtent l="0" t="0" r="8890" b="0"/>
+            <wp:docPr id="485605592" name="Picture 1"/>
+            <wp:cNvGraphicFramePr>
+              <a:graphicFrameLocks xmlns:a="http://schemas.openxmlformats.org/drawingml/2006/main" noChangeAspect="1"/>
+            </wp:cNvGraphicFramePr>
+            <a:graphic xmlns:a="http://schemas.openxmlformats.org/drawingml/2006/main">
+              <a:graphicData uri="http://schemas.openxmlformats.org/drawingml/2006/picture">
+                <pic:pic xmlns:pic="http://schemas.openxmlformats.org/drawingml/2006/picture">
+                  <pic:nvPicPr>
+                    <pic:cNvPr id="485605592" name=""/>
+                    <pic:cNvPicPr/>
+                  </pic:nvPicPr>
+                  <pic:blipFill>
+                    <a:blip r:embed="rId28"/>
+                    <a:stretch>
+                      <a:fillRect/>
+                    </a:stretch>
+                  </pic:blipFill>
+                  <pic:spPr>
+                    <a:xfrm>
+                      <a:off x="0" y="0"/>
+                      <a:ext cx="4328193" cy="3868553"/>
+                    </a:xfrm>
+                    <a:prstGeom prst="rect">
+                      <a:avLst/>
+                    </a:prstGeom>
+                  </pic:spPr>
+                </pic:pic>
+              </a:graphicData>
+            </a:graphic>
+          </wp:inline>
+        </w:drawing>
+      </w:r>
+    </w:p>
     <w:p>
       <w:pPr>
         <w:jc w:val="center"/>
@@ -6183,7 +6406,7 @@
                     <pic:cNvPicPr/>
                   </pic:nvPicPr>
                   <pic:blipFill>
-                    <a:blip r:embed="rId27"/>
+                    <a:blip r:embed="rId29"/>
                     <a:stretch>
                       <a:fillRect/>
                     </a:stretch>
@@ -6220,9 +6443,11 @@
       <w:r>
         <w:t xml:space="preserve">the </w:t>
       </w:r>
+      <w:proofErr w:type="spellStart"/>
       <w:r>
         <w:t>UoW</w:t>
       </w:r>
+      <w:proofErr w:type="spellEnd"/>
       <w:r>
         <w:t xml:space="preserve">. </w:t>
       </w:r>
@@ -6304,7 +6529,7 @@
                     <pic:cNvPicPr/>
                   </pic:nvPicPr>
                   <pic:blipFill>
-                    <a:blip r:embed="rId28"/>
+                    <a:blip r:embed="rId30"/>
                     <a:stretch>
                       <a:fillRect/>
                     </a:stretch>
@@ -6347,99 +6572,53 @@
     </w:p>
     <w:p>
       <w:pPr>
-        <w:rPr>
-          <w:b/>
-          <w:bCs/>
-        </w:rPr>
-      </w:pPr>
-    </w:p>
-    <w:p>
-      <w:pPr>
-        <w:rPr>
-          <w:b/>
-          <w:bCs/>
-        </w:rPr>
-      </w:pPr>
-    </w:p>
-    <w:p>
-      <w:pPr>
-        <w:rPr>
-          <w:b/>
-          <w:bCs/>
-        </w:rPr>
-      </w:pPr>
-    </w:p>
-    <w:p>
-      <w:pPr>
-        <w:rPr>
-          <w:b/>
-          <w:bCs/>
-        </w:rPr>
-      </w:pPr>
-    </w:p>
-    <w:p>
-      <w:pPr>
-        <w:rPr>
-          <w:b/>
-          <w:bCs/>
-        </w:rPr>
-      </w:pPr>
-    </w:p>
-    <w:p>
-      <w:pPr>
-        <w:rPr>
-          <w:b/>
-          <w:bCs/>
-        </w:rPr>
-      </w:pPr>
-    </w:p>
-    <w:p>
-      <w:pPr>
-        <w:rPr>
-          <w:b/>
-          <w:bCs/>
-        </w:rPr>
-      </w:pPr>
-    </w:p>
-    <w:p>
-      <w:pPr>
-        <w:rPr>
-          <w:b/>
-          <w:bCs/>
-        </w:rPr>
-      </w:pPr>
-    </w:p>
-    <w:p>
-      <w:pPr>
-        <w:rPr>
-          <w:b/>
-          <w:bCs/>
-        </w:rPr>
-      </w:pPr>
-    </w:p>
-    <w:p>
-      <w:pPr>
-        <w:rPr>
-          <w:b/>
-          <w:bCs/>
-        </w:rPr>
-      </w:pPr>
-    </w:p>
-    <w:p>
-      <w:pPr>
-        <w:rPr>
-          <w:b/>
-          <w:bCs/>
-        </w:rPr>
-      </w:pPr>
-    </w:p>
-    <w:p>
-      <w:pPr>
-        <w:rPr>
-          <w:b/>
-          <w:bCs/>
-        </w:rPr>
-      </w:pPr>
+        <w:jc w:val="center"/>
+        <w:rPr>
+          <w:b/>
+          <w:bCs/>
+        </w:rPr>
+      </w:pPr>
+      <w:r>
+        <w:rPr>
+          <w:b/>
+          <w:bCs/>
+        </w:rPr>
+        <w:drawing>
+          <wp:inline distT="0" distB="0" distL="0" distR="0" wp14:anchorId="6B5E4373" wp14:editId="2DB79881">
+            <wp:extent cx="4877978" cy="3371850"/>
+            <wp:effectExtent l="0" t="0" r="0" b="0"/>
+            <wp:docPr id="979910330" name="Picture 1"/>
+            <wp:cNvGraphicFramePr>
+              <a:graphicFrameLocks xmlns:a="http://schemas.openxmlformats.org/drawingml/2006/main" noChangeAspect="1"/>
+            </wp:cNvGraphicFramePr>
+            <a:graphic xmlns:a="http://schemas.openxmlformats.org/drawingml/2006/main">
+              <a:graphicData uri="http://schemas.openxmlformats.org/drawingml/2006/picture">
+                <pic:pic xmlns:pic="http://schemas.openxmlformats.org/drawingml/2006/picture">
+                  <pic:nvPicPr>
+                    <pic:cNvPr id="979910330" name=""/>
+                    <pic:cNvPicPr/>
+                  </pic:nvPicPr>
+                  <pic:blipFill>
+                    <a:blip r:embed="rId31"/>
+                    <a:stretch>
+                      <a:fillRect/>
+                    </a:stretch>
+                  </pic:blipFill>
+                  <pic:spPr>
+                    <a:xfrm>
+                      <a:off x="0" y="0"/>
+                      <a:ext cx="4880170" cy="3373365"/>
+                    </a:xfrm>
+                    <a:prstGeom prst="rect">
+                      <a:avLst/>
+                    </a:prstGeom>
+                  </pic:spPr>
+                </pic:pic>
+              </a:graphicData>
+            </a:graphic>
+          </wp:inline>
+        </w:drawing>
+      </w:r>
     </w:p>
     <w:p>
       <w:pPr>
@@ -6514,7 +6693,7 @@
                     <pic:cNvPicPr/>
                   </pic:nvPicPr>
                   <pic:blipFill>
-                    <a:blip r:embed="rId29"/>
+                    <a:blip r:embed="rId32"/>
                     <a:stretch>
                       <a:fillRect/>
                     </a:stretch>
@@ -6563,8 +6742,13 @@
       <w:r>
         <w:t xml:space="preserve">the </w:t>
       </w:r>
-      <w:r>
-        <w:t>UoW.</w:t>
+      <w:proofErr w:type="spellStart"/>
+      <w:r>
+        <w:t>UoW</w:t>
+      </w:r>
+      <w:proofErr w:type="spellEnd"/>
+      <w:r>
+        <w:t>.</w:t>
       </w:r>
       <w:r>
         <w:t xml:space="preserve"> </w:t>
@@ -6668,7 +6852,11 @@
         <w:t xml:space="preserve"> But it uses the same broadcast struct used in the poll creation.</w:t>
       </w:r>
     </w:p>
-    <w:p/>
+    <w:p>
+      <w:pPr>
+        <w:ind w:firstLine="720"/>
+      </w:pPr>
+    </w:p>
     <w:p>
       <w:pPr>
         <w:jc w:val="center"/>
@@ -6682,6 +6870,155 @@
           <w:b/>
           <w:bCs/>
         </w:rPr>
+        <w:t>DELETE POLL USE CASE</w:t>
+      </w:r>
+    </w:p>
+    <w:p>
+      <w:pPr>
+        <w:ind w:firstLine="720"/>
+      </w:pPr>
+      <w:r>
+        <w:t xml:space="preserve">The </w:t>
+      </w:r>
+      <w:proofErr w:type="spellStart"/>
+      <w:r>
+        <w:t>IDeletePollCommand</w:t>
+      </w:r>
+      <w:proofErr w:type="spellEnd"/>
+      <w:r>
+        <w:t xml:space="preserve"> and </w:t>
+      </w:r>
+      <w:proofErr w:type="spellStart"/>
+      <w:r>
+        <w:t>DeletePollCommand</w:t>
+      </w:r>
+      <w:proofErr w:type="spellEnd"/>
+      <w:r>
+        <w:t xml:space="preserve"> are listed as commands because the use case causes changes in the database. The use case is responsible for deleting a poll. A </w:t>
+      </w:r>
+      <w:proofErr w:type="spellStart"/>
+      <w:r>
+        <w:t>UnitOfWork</w:t>
+      </w:r>
+      <w:proofErr w:type="spellEnd"/>
+      <w:r>
+        <w:t xml:space="preserve"> and a validator are injected during initialization.</w:t>
+      </w:r>
+    </w:p>
+    <w:p>
+      <w:pPr>
+        <w:jc w:val="center"/>
+      </w:pPr>
+      <w:r>
+        <w:rPr>
+          <w:noProof/>
+        </w:rPr>
+        <w:drawing>
+          <wp:inline distT="0" distB="0" distL="0" distR="0" wp14:anchorId="20A62C61" wp14:editId="2201430E">
+            <wp:extent cx="4787660" cy="700045"/>
+            <wp:effectExtent l="0" t="0" r="0" b="5080"/>
+            <wp:docPr id="1958176778" name="Picture 1"/>
+            <wp:cNvGraphicFramePr>
+              <a:graphicFrameLocks xmlns:a="http://schemas.openxmlformats.org/drawingml/2006/main" noChangeAspect="1"/>
+            </wp:cNvGraphicFramePr>
+            <a:graphic xmlns:a="http://schemas.openxmlformats.org/drawingml/2006/main">
+              <a:graphicData uri="http://schemas.openxmlformats.org/drawingml/2006/picture">
+                <pic:pic xmlns:pic="http://schemas.openxmlformats.org/drawingml/2006/picture">
+                  <pic:nvPicPr>
+                    <pic:cNvPr id="1958176778" name=""/>
+                    <pic:cNvPicPr/>
+                  </pic:nvPicPr>
+                  <pic:blipFill>
+                    <a:blip r:embed="rId33"/>
+                    <a:stretch>
+                      <a:fillRect/>
+                    </a:stretch>
+                  </pic:blipFill>
+                  <pic:spPr>
+                    <a:xfrm>
+                      <a:off x="0" y="0"/>
+                      <a:ext cx="4813276" cy="703790"/>
+                    </a:xfrm>
+                    <a:prstGeom prst="rect">
+                      <a:avLst/>
+                    </a:prstGeom>
+                  </pic:spPr>
+                </pic:pic>
+              </a:graphicData>
+            </a:graphic>
+          </wp:inline>
+        </w:drawing>
+      </w:r>
+    </w:p>
+    <w:p>
+      <w:pPr>
+        <w:ind w:firstLine="720"/>
+      </w:pPr>
+      <w:r>
+        <w:t>In the method, we start a transaction &amp; retrieve the poll by the given ID. Then we check if the poll exists and the requesting user is the creator of the poll. If the checks pass, the poll is soft-deleted from the database, and the transaction is committed. Once deleted, a message is broadcast to all connected clients about the deletion. The type of the broadcast is poll-deleted, making it distinguishable among other broadcasts.</w:t>
+      </w:r>
+    </w:p>
+    <w:p>
+      <w:pPr>
+        <w:jc w:val="center"/>
+      </w:pPr>
+      <w:r>
+        <w:rPr>
+          <w:noProof/>
+        </w:rPr>
+        <w:drawing>
+          <wp:inline distT="0" distB="0" distL="0" distR="0" wp14:anchorId="2576444F" wp14:editId="45274478">
+            <wp:extent cx="2639683" cy="1111446"/>
+            <wp:effectExtent l="0" t="0" r="8890" b="0"/>
+            <wp:docPr id="1975077358" name="Picture 1"/>
+            <wp:cNvGraphicFramePr>
+              <a:graphicFrameLocks xmlns:a="http://schemas.openxmlformats.org/drawingml/2006/main" noChangeAspect="1"/>
+            </wp:cNvGraphicFramePr>
+            <a:graphic xmlns:a="http://schemas.openxmlformats.org/drawingml/2006/main">
+              <a:graphicData uri="http://schemas.openxmlformats.org/drawingml/2006/picture">
+                <pic:pic xmlns:pic="http://schemas.openxmlformats.org/drawingml/2006/picture">
+                  <pic:nvPicPr>
+                    <pic:cNvPr id="1975077358" name=""/>
+                    <pic:cNvPicPr/>
+                  </pic:nvPicPr>
+                  <pic:blipFill>
+                    <a:blip r:embed="rId34"/>
+                    <a:stretch>
+                      <a:fillRect/>
+                    </a:stretch>
+                  </pic:blipFill>
+                  <pic:spPr>
+                    <a:xfrm>
+                      <a:off x="0" y="0"/>
+                      <a:ext cx="2640676" cy="1111864"/>
+                    </a:xfrm>
+                    <a:prstGeom prst="rect">
+                      <a:avLst/>
+                    </a:prstGeom>
+                  </pic:spPr>
+                </pic:pic>
+              </a:graphicData>
+            </a:graphic>
+          </wp:inline>
+        </w:drawing>
+      </w:r>
+    </w:p>
+    <w:p/>
+    <w:p/>
+    <w:p>
+      <w:pPr>
+        <w:jc w:val="center"/>
+        <w:rPr>
+          <w:b/>
+          <w:bCs/>
+        </w:rPr>
+      </w:pPr>
+      <w:r>
+        <w:rPr>
+          <w:b/>
+          <w:bCs/>
+        </w:rPr>
+        <w:lastRenderedPageBreak/>
         <w:t>END POLL USE CASE</w:t>
       </w:r>
     </w:p>
@@ -6743,7 +7080,7 @@
                     <pic:cNvPicPr/>
                   </pic:nvPicPr>
                   <pic:blipFill>
-                    <a:blip r:embed="rId30"/>
+                    <a:blip r:embed="rId35"/>
                     <a:stretch>
                       <a:fillRect/>
                     </a:stretch>
@@ -6884,7 +7221,7 @@
                     <pic:cNvPicPr/>
                   </pic:nvPicPr>
                   <pic:blipFill>
-                    <a:blip r:embed="rId31"/>
+                    <a:blip r:embed="rId36"/>
                     <a:stretch>
                       <a:fillRect/>
                     </a:stretch>
@@ -6913,65 +7250,13 @@
     <w:p>
       <w:pPr>
         <w:jc w:val="center"/>
-        <w:rPr>
-          <w:b/>
-          <w:bCs/>
-        </w:rPr>
-      </w:pPr>
-      <w:r>
-        <w:rPr>
-          <w:b/>
-          <w:bCs/>
-        </w:rPr>
-        <w:lastRenderedPageBreak/>
-        <w:t>DELETE POLL USE CASE</w:t>
-      </w:r>
-    </w:p>
-    <w:p>
-      <w:pPr>
-        <w:ind w:firstLine="720"/>
-      </w:pPr>
-      <w:r>
-        <w:t xml:space="preserve">The </w:t>
-      </w:r>
-      <w:proofErr w:type="spellStart"/>
-      <w:r>
-        <w:t>IDeletePollCommand</w:t>
-      </w:r>
-      <w:proofErr w:type="spellEnd"/>
-      <w:r>
-        <w:t xml:space="preserve"> and </w:t>
-      </w:r>
-      <w:proofErr w:type="spellStart"/>
-      <w:r>
-        <w:t>DeletePollCommand</w:t>
-      </w:r>
-      <w:proofErr w:type="spellEnd"/>
-      <w:r>
-        <w:t xml:space="preserve"> are listed as commands because the use case causes changes in the database. The use case is responsible for deleting a poll. A </w:t>
-      </w:r>
-      <w:proofErr w:type="spellStart"/>
-      <w:r>
-        <w:t>UnitOfWork</w:t>
-      </w:r>
-      <w:proofErr w:type="spellEnd"/>
-      <w:r>
-        <w:t xml:space="preserve"> and a validator are injected during initialization.</w:t>
-      </w:r>
-    </w:p>
-    <w:p>
-      <w:pPr>
-        <w:jc w:val="center"/>
-      </w:pPr>
-      <w:r>
-        <w:rPr>
-          <w:noProof/>
-        </w:rPr>
+      </w:pPr>
+      <w:r>
         <w:drawing>
-          <wp:inline distT="0" distB="0" distL="0" distR="0" wp14:anchorId="5087482C" wp14:editId="72645181">
-            <wp:extent cx="4787660" cy="700045"/>
-            <wp:effectExtent l="0" t="0" r="0" b="5080"/>
-            <wp:docPr id="1958176778" name="Picture 1"/>
+          <wp:inline distT="0" distB="0" distL="0" distR="0" wp14:anchorId="0752585E" wp14:editId="4594A26C">
+            <wp:extent cx="3804129" cy="3429000"/>
+            <wp:effectExtent l="0" t="0" r="6350" b="0"/>
+            <wp:docPr id="1881079027" name="Picture 1"/>
             <wp:cNvGraphicFramePr>
               <a:graphicFrameLocks xmlns:a="http://schemas.openxmlformats.org/drawingml/2006/main" noChangeAspect="1"/>
             </wp:cNvGraphicFramePr>
@@ -6979,11 +7264,11 @@
               <a:graphicData uri="http://schemas.openxmlformats.org/drawingml/2006/picture">
                 <pic:pic xmlns:pic="http://schemas.openxmlformats.org/drawingml/2006/picture">
                   <pic:nvPicPr>
-                    <pic:cNvPr id="1958176778" name=""/>
+                    <pic:cNvPr id="1881079027" name=""/>
                     <pic:cNvPicPr/>
                   </pic:nvPicPr>
                   <pic:blipFill>
-                    <a:blip r:embed="rId32"/>
+                    <a:blip r:embed="rId37"/>
                     <a:stretch>
                       <a:fillRect/>
                     </a:stretch>
@@ -6991,7 +7276,7 @@
                   <pic:spPr>
                     <a:xfrm>
                       <a:off x="0" y="0"/>
-                      <a:ext cx="4813276" cy="703790"/>
+                      <a:ext cx="3806564" cy="3431195"/>
                     </a:xfrm>
                     <a:prstGeom prst="rect">
                       <a:avLst/>
@@ -7006,123 +7291,18 @@
     </w:p>
     <w:p>
       <w:pPr>
-        <w:ind w:firstLine="720"/>
-      </w:pPr>
-      <w:r>
-        <w:t xml:space="preserve">In the method, </w:t>
-      </w:r>
-      <w:r>
-        <w:t xml:space="preserve">we start </w:t>
-      </w:r>
-      <w:r>
-        <w:t xml:space="preserve">a transaction </w:t>
-      </w:r>
-      <w:r>
-        <w:t>&amp; retrieve t</w:t>
-      </w:r>
-      <w:r>
-        <w:t xml:space="preserve">he poll </w:t>
-      </w:r>
-      <w:r>
-        <w:t xml:space="preserve">by the given </w:t>
-      </w:r>
-      <w:r>
-        <w:t>ID</w:t>
-      </w:r>
-      <w:r>
-        <w:t>.</w:t>
-      </w:r>
-      <w:r>
-        <w:t xml:space="preserve"> </w:t>
-      </w:r>
-      <w:r>
-        <w:t>Then we</w:t>
-      </w:r>
-      <w:r>
-        <w:t xml:space="preserve"> </w:t>
-      </w:r>
-      <w:r>
-        <w:t xml:space="preserve">check if </w:t>
-      </w:r>
-      <w:r>
-        <w:t xml:space="preserve">the poll exists and the requesting user is the creator of the poll. If the checks pass, the poll is soft-deleted from the database, and the transaction is committed. Once deleted, a message is </w:t>
-      </w:r>
-      <w:r>
-        <w:t xml:space="preserve">broadcast </w:t>
-      </w:r>
-      <w:r>
-        <w:t>to all connected clients about the deletion</w:t>
-      </w:r>
-      <w:r>
-        <w:t>.</w:t>
-      </w:r>
-      <w:r>
-        <w:t xml:space="preserve"> </w:t>
-      </w:r>
-      <w:r>
-        <w:t>The type of the broadcast is poll-deleted, making it distinguishable among other broadcasts.</w:t>
-      </w:r>
-    </w:p>
-    <w:p>
-      <w:pPr>
         <w:jc w:val="center"/>
-      </w:pPr>
-      <w:r>
-        <w:rPr>
-          <w:noProof/>
-        </w:rPr>
-        <w:drawing>
-          <wp:inline distT="0" distB="0" distL="0" distR="0" wp14:anchorId="0534F34E" wp14:editId="6C8DC5DA">
-            <wp:extent cx="2639683" cy="1111446"/>
-            <wp:effectExtent l="0" t="0" r="8890" b="0"/>
-            <wp:docPr id="1975077358" name="Picture 1"/>
-            <wp:cNvGraphicFramePr>
-              <a:graphicFrameLocks xmlns:a="http://schemas.openxmlformats.org/drawingml/2006/main" noChangeAspect="1"/>
-            </wp:cNvGraphicFramePr>
-            <a:graphic xmlns:a="http://schemas.openxmlformats.org/drawingml/2006/main">
-              <a:graphicData uri="http://schemas.openxmlformats.org/drawingml/2006/picture">
-                <pic:pic xmlns:pic="http://schemas.openxmlformats.org/drawingml/2006/picture">
-                  <pic:nvPicPr>
-                    <pic:cNvPr id="1975077358" name=""/>
-                    <pic:cNvPicPr/>
-                  </pic:nvPicPr>
-                  <pic:blipFill>
-                    <a:blip r:embed="rId33"/>
-                    <a:stretch>
-                      <a:fillRect/>
-                    </a:stretch>
-                  </pic:blipFill>
-                  <pic:spPr>
-                    <a:xfrm>
-                      <a:off x="0" y="0"/>
-                      <a:ext cx="2640676" cy="1111864"/>
-                    </a:xfrm>
-                    <a:prstGeom prst="rect">
-                      <a:avLst/>
-                    </a:prstGeom>
-                  </pic:spPr>
-                </pic:pic>
-              </a:graphicData>
-            </a:graphic>
-          </wp:inline>
-        </w:drawing>
-      </w:r>
-    </w:p>
-    <w:p/>
-    <w:p/>
-    <w:p>
-      <w:pPr>
-        <w:jc w:val="center"/>
-        <w:rPr>
-          <w:b/>
-          <w:bCs/>
-        </w:rPr>
-      </w:pPr>
-      <w:r>
-        <w:rPr>
-          <w:b/>
-          <w:bCs/>
-        </w:rPr>
+        <w:rPr>
+          <w:b/>
+          <w:bCs/>
+        </w:rPr>
+      </w:pPr>
+      <w:r>
+        <w:rPr>
+          <w:b/>
+          <w:bCs/>
+        </w:rPr>
+        <w:lastRenderedPageBreak/>
         <w:t>GET POLL USE CASE</w:t>
       </w:r>
     </w:p>
@@ -7209,7 +7389,7 @@
                     <pic:cNvPicPr/>
                   </pic:nvPicPr>
                   <pic:blipFill>
-                    <a:blip r:embed="rId34"/>
+                    <a:blip r:embed="rId38"/>
                     <a:stretch>
                       <a:fillRect/>
                     </a:stretch>
@@ -7235,7 +7415,15 @@
         <w:ind w:firstLine="720"/>
       </w:pPr>
       <w:r>
-        <w:t xml:space="preserve">In the method, the poll is retrieved using the PollRepository by its ID. </w:t>
+        <w:t xml:space="preserve">In the method, the poll is retrieved using the </w:t>
+      </w:r>
+      <w:proofErr w:type="spellStart"/>
+      <w:r>
+        <w:t>PollRepository</w:t>
+      </w:r>
+      <w:proofErr w:type="spellEnd"/>
+      <w:r>
+        <w:t xml:space="preserve"> by its ID. </w:t>
       </w:r>
       <w:r>
         <w:t xml:space="preserve">We preload both categories and votes. We verify that the poll exists. Then we map the poll entity from the database to a </w:t>
@@ -7259,30 +7447,6 @@
     </w:p>
     <w:p>
       <w:pPr>
-        <w:rPr>
-          <w:b/>
-          <w:bCs/>
-        </w:rPr>
-      </w:pPr>
-    </w:p>
-    <w:p>
-      <w:pPr>
-        <w:rPr>
-          <w:b/>
-          <w:bCs/>
-        </w:rPr>
-      </w:pPr>
-    </w:p>
-    <w:p>
-      <w:pPr>
-        <w:rPr>
-          <w:b/>
-          <w:bCs/>
-        </w:rPr>
-      </w:pPr>
-    </w:p>
-    <w:p>
-      <w:pPr>
         <w:jc w:val="center"/>
         <w:rPr>
           <w:b/>
@@ -7294,7 +7458,6 @@
           <w:b/>
           <w:bCs/>
         </w:rPr>
-        <w:lastRenderedPageBreak/>
         <w:t>GET POLLS USE CASE</w:t>
       </w:r>
     </w:p>
@@ -7375,7 +7538,7 @@
                     <pic:cNvPicPr/>
                   </pic:nvPicPr>
                   <pic:blipFill>
-                    <a:blip r:embed="rId35"/>
+                    <a:blip r:embed="rId39"/>
                     <a:stretch>
                       <a:fillRect/>
                     </a:stretch>
@@ -7401,7 +7564,15 @@
         <w:ind w:firstLine="720"/>
       </w:pPr>
       <w:r>
-        <w:t xml:space="preserve">In the method, the request is validated using the validator, and the PollRepository is used to </w:t>
+        <w:t xml:space="preserve">In the method, the request is validated using the validator, and the </w:t>
+      </w:r>
+      <w:proofErr w:type="spellStart"/>
+      <w:r>
+        <w:t>PollRepository</w:t>
+      </w:r>
+      <w:proofErr w:type="spellEnd"/>
+      <w:r>
+        <w:t xml:space="preserve"> is used to </w:t>
       </w:r>
       <w:r>
         <w:t>get the</w:t>
@@ -7451,8 +7622,11 @@
         <w:t xml:space="preserve"> this mapping is returned.</w:t>
       </w:r>
     </w:p>
-    <w:p/>
-    <w:p/>
+    <w:p>
+      <w:pPr>
+        <w:ind w:firstLine="720"/>
+      </w:pPr>
+    </w:p>
     <w:p>
       <w:pPr>
         <w:jc w:val="center"/>
@@ -7466,7 +7640,21 @@
           <w:b/>
           <w:bCs/>
         </w:rPr>
-        <w:t>GET PULLS OF USER USE CASE</w:t>
+        <w:t>GET P</w:t>
+      </w:r>
+      <w:r>
+        <w:rPr>
+          <w:b/>
+          <w:bCs/>
+        </w:rPr>
+        <w:t>O</w:t>
+      </w:r>
+      <w:r>
+        <w:rPr>
+          <w:b/>
+          <w:bCs/>
+        </w:rPr>
+        <w:t>LLS OF USER USE CASE</w:t>
       </w:r>
     </w:p>
     <w:p>
@@ -7525,7 +7713,7 @@
                     <pic:cNvPicPr/>
                   </pic:nvPicPr>
                   <pic:blipFill>
-                    <a:blip r:embed="rId36"/>
+                    <a:blip r:embed="rId40"/>
                     <a:stretch>
                       <a:fillRect/>
                     </a:stretch>
@@ -7551,10 +7739,18 @@
         <w:ind w:firstLine="720"/>
       </w:pPr>
       <w:r>
-        <w:t xml:space="preserve">In the method, the request is validated using the validator, and the PollRepository is used to get the polls based on pagination parameters and filters, if any made by the given user. Then the result data is mapped to a </w:t>
+        <w:t xml:space="preserve">In the method, the request is validated using the validator, and the </w:t>
       </w:r>
       <w:proofErr w:type="spellStart"/>
       <w:r>
+        <w:t>PollRepository</w:t>
+      </w:r>
+      <w:proofErr w:type="spellEnd"/>
+      <w:r>
+        <w:t xml:space="preserve"> is used to get the polls based on pagination parameters and filters, if any made by the given user. Then the result data is mapped to a </w:t>
+      </w:r>
+      <w:proofErr w:type="spellStart"/>
+      <w:r>
         <w:t>GetPollResult</w:t>
       </w:r>
       <w:proofErr w:type="spellEnd"/>
@@ -7562,14 +7758,6 @@
         <w:t xml:space="preserve"> DTO using a utility function. Finally, this mapping is returned.</w:t>
       </w:r>
     </w:p>
-    <w:p/>
-    <w:p/>
-    <w:p/>
-    <w:p/>
-    <w:p/>
-    <w:p/>
-    <w:p/>
-    <w:p/>
     <w:p/>
     <w:p>
       <w:pPr>
@@ -7618,7 +7806,7 @@
                     <pic:cNvPicPr/>
                   </pic:nvPicPr>
                   <pic:blipFill>
-                    <a:blip r:embed="rId37"/>
+                    <a:blip r:embed="rId41"/>
                     <a:stretch>
                       <a:fillRect/>
                     </a:stretch>
@@ -7738,6 +7926,9 @@
       </w:r>
     </w:p>
     <w:p>
+      <w:pPr>
+        <w:jc w:val="center"/>
+      </w:pPr>
       <w:r>
         <w:rPr>
           <w:noProof/>
@@ -7758,7 +7949,7 @@
                     <pic:cNvPicPr/>
                   </pic:nvPicPr>
                   <pic:blipFill>
-                    <a:blip r:embed="rId38"/>
+                    <a:blip r:embed="rId42"/>
                     <a:stretch>
                       <a:fillRect/>
                     </a:stretch>
@@ -7815,7 +8006,7 @@
           <w:bCs/>
         </w:rPr>
       </w:pPr>
-      <w:bookmarkStart w:id="22" w:name="_Toc186469616"/>
+      <w:bookmarkStart w:id="22" w:name="_Toc187060473"/>
       <w:r>
         <w:rPr>
           <w:b/>
@@ -7851,7 +8042,7 @@
                     <pic:cNvPicPr/>
                   </pic:nvPicPr>
                   <pic:blipFill>
-                    <a:blip r:embed="rId39"/>
+                    <a:blip r:embed="rId43"/>
                     <a:stretch>
                       <a:fillRect/>
                     </a:stretch>
@@ -7966,7 +8157,7 @@
                     <pic:cNvPicPr/>
                   </pic:nvPicPr>
                   <pic:blipFill>
-                    <a:blip r:embed="rId40"/>
+                    <a:blip r:embed="rId44"/>
                     <a:stretch>
                       <a:fillRect/>
                     </a:stretch>
@@ -8031,7 +8222,7 @@
                     <pic:cNvPicPr/>
                   </pic:nvPicPr>
                   <pic:blipFill>
-                    <a:blip r:embed="rId41"/>
+                    <a:blip r:embed="rId45"/>
                     <a:stretch>
                       <a:fillRect/>
                     </a:stretch>
@@ -8130,7 +8321,7 @@
                     <pic:cNvPicPr/>
                   </pic:nvPicPr>
                   <pic:blipFill>
-                    <a:blip r:embed="rId42"/>
+                    <a:blip r:embed="rId46"/>
                     <a:stretch>
                       <a:fillRect/>
                     </a:stretch>
@@ -8203,7 +8394,7 @@
           <w:bCs/>
         </w:rPr>
       </w:pPr>
-      <w:bookmarkStart w:id="23" w:name="_Toc186469617"/>
+      <w:bookmarkStart w:id="23" w:name="_Toc187060474"/>
       <w:r>
         <w:rPr>
           <w:b/>
@@ -8246,7 +8437,7 @@
                     <pic:cNvPicPr/>
                   </pic:nvPicPr>
                   <pic:blipFill>
-                    <a:blip r:embed="rId43"/>
+                    <a:blip r:embed="rId47"/>
                     <a:stretch>
                       <a:fillRect/>
                     </a:stretch>
@@ -8333,7 +8524,7 @@
           <w:bCs/>
         </w:rPr>
       </w:pPr>
-      <w:bookmarkStart w:id="24" w:name="_Toc186469618"/>
+      <w:bookmarkStart w:id="24" w:name="_Toc187060475"/>
       <w:r>
         <w:rPr>
           <w:b/>
@@ -8368,7 +8559,7 @@
                     <pic:cNvPicPr/>
                   </pic:nvPicPr>
                   <pic:blipFill>
-                    <a:blip r:embed="rId44"/>
+                    <a:blip r:embed="rId48"/>
                     <a:stretch>
                       <a:fillRect/>
                     </a:stretch>
@@ -8450,7 +8641,7 @@
                     <pic:cNvPicPr/>
                   </pic:nvPicPr>
                   <pic:blipFill>
-                    <a:blip r:embed="rId45"/>
+                    <a:blip r:embed="rId49"/>
                     <a:stretch>
                       <a:fillRect/>
                     </a:stretch>
@@ -8486,7 +8677,7 @@
           <w:bCs/>
         </w:rPr>
       </w:pPr>
-      <w:bookmarkStart w:id="25" w:name="_Toc186469619"/>
+      <w:bookmarkStart w:id="25" w:name="_Toc187060476"/>
       <w:r>
         <w:rPr>
           <w:b/>
@@ -8522,7 +8713,7 @@
                     <pic:cNvPicPr/>
                   </pic:nvPicPr>
                   <pic:blipFill>
-                    <a:blip r:embed="rId46"/>
+                    <a:blip r:embed="rId50"/>
                     <a:stretch>
                       <a:fillRect/>
                     </a:stretch>
@@ -8655,7 +8846,7 @@
           <w:bCs/>
         </w:rPr>
       </w:pPr>
-      <w:bookmarkStart w:id="26" w:name="_Toc186469620"/>
+      <w:bookmarkStart w:id="26" w:name="_Toc187060477"/>
       <w:r>
         <w:rPr>
           <w:b/>
@@ -8690,7 +8881,7 @@
                     <pic:cNvPicPr/>
                   </pic:nvPicPr>
                   <pic:blipFill>
-                    <a:blip r:embed="rId47"/>
+                    <a:blip r:embed="rId51"/>
                     <a:stretch>
                       <a:fillRect/>
                     </a:stretch>
@@ -8915,7 +9106,7 @@
                     <pic:cNvPicPr/>
                   </pic:nvPicPr>
                   <pic:blipFill>
-                    <a:blip r:embed="rId48"/>
+                    <a:blip r:embed="rId52"/>
                     <a:stretch>
                       <a:fillRect/>
                     </a:stretch>
@@ -8966,7 +9157,7 @@
           <w:bCs/>
         </w:rPr>
       </w:pPr>
-      <w:bookmarkStart w:id="27" w:name="_Toc186469621"/>
+      <w:bookmarkStart w:id="27" w:name="_Toc187060478"/>
       <w:r>
         <w:rPr>
           <w:b/>
@@ -9009,7 +9200,7 @@
                     <pic:cNvPicPr/>
                   </pic:nvPicPr>
                   <pic:blipFill>
-                    <a:blip r:embed="rId49"/>
+                    <a:blip r:embed="rId53"/>
                     <a:stretch>
                       <a:fillRect/>
                     </a:stretch>
@@ -9063,7 +9254,7 @@
           <w:bCs/>
         </w:rPr>
       </w:pPr>
-      <w:bookmarkStart w:id="28" w:name="_Toc186469622"/>
+      <w:bookmarkStart w:id="28" w:name="_Toc187060479"/>
       <w:r>
         <w:rPr>
           <w:b/>
@@ -9098,7 +9289,7 @@
                     <pic:cNvPicPr/>
                   </pic:nvPicPr>
                   <pic:blipFill>
-                    <a:blip r:embed="rId50"/>
+                    <a:blip r:embed="rId54"/>
                     <a:stretch>
                       <a:fillRect/>
                     </a:stretch>
@@ -9177,7 +9368,7 @@
                     <pic:cNvPicPr/>
                   </pic:nvPicPr>
                   <pic:blipFill>
-                    <a:blip r:embed="rId51"/>
+                    <a:blip r:embed="rId55"/>
                     <a:stretch>
                       <a:fillRect/>
                     </a:stretch>
@@ -9217,7 +9408,6 @@
     <w:p/>
     <w:p/>
     <w:p/>
-    <w:p/>
     <w:p>
       <w:pPr>
         <w:pStyle w:val="Heading3"/>
@@ -9230,12 +9420,13 @@
           <w:bCs/>
         </w:rPr>
       </w:pPr>
-      <w:bookmarkStart w:id="29" w:name="_Toc186469623"/>
-      <w:r>
-        <w:rPr>
-          <w:b/>
-          <w:bCs/>
-        </w:rPr>
+      <w:bookmarkStart w:id="29" w:name="_Toc187060480"/>
+      <w:r>
+        <w:rPr>
+          <w:b/>
+          <w:bCs/>
+        </w:rPr>
+        <w:lastRenderedPageBreak/>
         <w:t>Middleware</w:t>
       </w:r>
       <w:bookmarkEnd w:id="29"/>
@@ -9265,7 +9456,7 @@
                     <pic:cNvPicPr/>
                   </pic:nvPicPr>
                   <pic:blipFill>
-                    <a:blip r:embed="rId52"/>
+                    <a:blip r:embed="rId56"/>
                     <a:stretch>
                       <a:fillRect/>
                     </a:stretch>
@@ -9495,7 +9686,7 @@
                     <pic:cNvPicPr/>
                   </pic:nvPicPr>
                   <pic:blipFill>
-                    <a:blip r:embed="rId53"/>
+                    <a:blip r:embed="rId57"/>
                     <a:stretch>
                       <a:fillRect/>
                     </a:stretch>
@@ -9529,7 +9720,7 @@
           <w:bCs/>
         </w:rPr>
       </w:pPr>
-      <w:bookmarkStart w:id="30" w:name="_Toc186469624"/>
+      <w:bookmarkStart w:id="30" w:name="_Toc187060481"/>
       <w:r>
         <w:rPr>
           <w:b/>
@@ -9564,7 +9755,7 @@
                     <pic:cNvPicPr/>
                   </pic:nvPicPr>
                   <pic:blipFill>
-                    <a:blip r:embed="rId54"/>
+                    <a:blip r:embed="rId58"/>
                     <a:stretch>
                       <a:fillRect/>
                     </a:stretch>
@@ -9677,7 +9868,7 @@
                     <pic:cNvPicPr/>
                   </pic:nvPicPr>
                   <pic:blipFill>
-                    <a:blip r:embed="rId55"/>
+                    <a:blip r:embed="rId59"/>
                     <a:stretch>
                       <a:fillRect/>
                     </a:stretch>
@@ -9876,7 +10067,7 @@
                     <pic:cNvPicPr/>
                   </pic:nvPicPr>
                   <pic:blipFill>
-                    <a:blip r:embed="rId56"/>
+                    <a:blip r:embed="rId60"/>
                     <a:stretch>
                       <a:fillRect/>
                     </a:stretch>
@@ -9924,7 +10115,7 @@
                     <pic:cNvPicPr/>
                   </pic:nvPicPr>
                   <pic:blipFill>
-                    <a:blip r:embed="rId57"/>
+                    <a:blip r:embed="rId61"/>
                     <a:stretch>
                       <a:fillRect/>
                     </a:stretch>
@@ -9973,7 +10164,7 @@
                     <pic:cNvPicPr/>
                   </pic:nvPicPr>
                   <pic:blipFill>
-                    <a:blip r:embed="rId58"/>
+                    <a:blip r:embed="rId62"/>
                     <a:stretch>
                       <a:fillRect/>
                     </a:stretch>
@@ -10008,7 +10199,7 @@
           <w:bCs/>
         </w:rPr>
       </w:pPr>
-      <w:bookmarkStart w:id="31" w:name="_Toc186469625"/>
+      <w:bookmarkStart w:id="31" w:name="_Toc187060482"/>
       <w:r>
         <w:rPr>
           <w:b/>
@@ -10043,7 +10234,7 @@
                     <pic:cNvPicPr/>
                   </pic:nvPicPr>
                   <pic:blipFill>
-                    <a:blip r:embed="rId59"/>
+                    <a:blip r:embed="rId63"/>
                     <a:stretch>
                       <a:fillRect/>
                     </a:stretch>
@@ -10094,7 +10285,7 @@
                     <pic:cNvPicPr/>
                   </pic:nvPicPr>
                   <pic:blipFill>
-                    <a:blip r:embed="rId60"/>
+                    <a:blip r:embed="rId64"/>
                     <a:stretch>
                       <a:fillRect/>
                     </a:stretch>
@@ -10142,7 +10333,7 @@
           <w:bCs/>
         </w:rPr>
       </w:pPr>
-      <w:bookmarkStart w:id="32" w:name="_Toc186469626"/>
+      <w:bookmarkStart w:id="32" w:name="_Toc187060483"/>
       <w:r>
         <w:rPr>
           <w:b/>
@@ -10178,7 +10369,7 @@
                     <pic:cNvPicPr/>
                   </pic:nvPicPr>
                   <pic:blipFill>
-                    <a:blip r:embed="rId61"/>
+                    <a:blip r:embed="rId65"/>
                     <a:stretch>
                       <a:fillRect/>
                     </a:stretch>
@@ -10272,7 +10463,7 @@
                     <pic:cNvPicPr/>
                   </pic:nvPicPr>
                   <pic:blipFill>
-                    <a:blip r:embed="rId62"/>
+                    <a:blip r:embed="rId66"/>
                     <a:stretch>
                       <a:fillRect/>
                     </a:stretch>
@@ -10335,7 +10526,7 @@
                     <pic:cNvPicPr/>
                   </pic:nvPicPr>
                   <pic:blipFill>
-                    <a:blip r:embed="rId63"/>
+                    <a:blip r:embed="rId67"/>
                     <a:stretch>
                       <a:fillRect/>
                     </a:stretch>
@@ -10376,7 +10567,7 @@
           <w:bCs/>
         </w:rPr>
       </w:pPr>
-      <w:bookmarkStart w:id="33" w:name="_Toc186469627"/>
+      <w:bookmarkStart w:id="33" w:name="_Toc187060484"/>
       <w:r>
         <w:rPr>
           <w:b/>
@@ -10412,7 +10603,7 @@
                     <pic:cNvPicPr/>
                   </pic:nvPicPr>
                   <pic:blipFill>
-                    <a:blip r:embed="rId64"/>
+                    <a:blip r:embed="rId68"/>
                     <a:stretch>
                       <a:fillRect/>
                     </a:stretch>
@@ -10457,7 +10648,7 @@
                     <pic:cNvPicPr/>
                   </pic:nvPicPr>
                   <pic:blipFill>
-                    <a:blip r:embed="rId65"/>
+                    <a:blip r:embed="rId69"/>
                     <a:stretch>
                       <a:fillRect/>
                     </a:stretch>
@@ -10503,7 +10694,7 @@
           <w:bCs/>
         </w:rPr>
       </w:pPr>
-      <w:bookmarkStart w:id="34" w:name="_Toc186469628"/>
+      <w:bookmarkStart w:id="34" w:name="_Toc187060485"/>
       <w:r>
         <w:rPr>
           <w:b/>
@@ -10538,7 +10729,7 @@
                     <pic:cNvPicPr/>
                   </pic:nvPicPr>
                   <pic:blipFill>
-                    <a:blip r:embed="rId66"/>
+                    <a:blip r:embed="rId70"/>
                     <a:stretch>
                       <a:fillRect/>
                     </a:stretch>
@@ -10589,7 +10780,7 @@
           <w:bCs/>
         </w:rPr>
       </w:pPr>
-      <w:bookmarkStart w:id="35" w:name="_Toc186469629"/>
+      <w:bookmarkStart w:id="35" w:name="_Toc187060486"/>
       <w:r>
         <w:rPr>
           <w:b/>
@@ -10625,7 +10816,7 @@
                     <pic:cNvPicPr/>
                   </pic:nvPicPr>
                   <pic:blipFill>
-                    <a:blip r:embed="rId67"/>
+                    <a:blip r:embed="rId71"/>
                     <a:stretch>
                       <a:fillRect/>
                     </a:stretch>
@@ -10696,7 +10887,7 @@
       </w:pPr>
       <w:bookmarkStart w:id="36" w:name="_Toc186390620"/>
       <w:bookmarkStart w:id="37" w:name="_Toc186390739"/>
-      <w:bookmarkStart w:id="38" w:name="_Toc186469630"/>
+      <w:bookmarkStart w:id="38" w:name="_Toc187060487"/>
       <w:r>
         <w:rPr>
           <w:b/>
@@ -10735,7 +10926,7 @@
                     <pic:cNvPicPr/>
                   </pic:nvPicPr>
                   <pic:blipFill>
-                    <a:blip r:embed="rId68"/>
+                    <a:blip r:embed="rId72"/>
                     <a:stretch>
                       <a:fillRect/>
                     </a:stretch>
@@ -10886,6 +11077,9 @@
       <w:r>
         <w:t xml:space="preserve"> </w:t>
       </w:r>
+      <w:r>
+        <w:t>It also adds some seed data for the purpose of this project.</w:t>
+      </w:r>
     </w:p>
     <w:p>
       <w:pPr>
@@ -10955,15 +11149,6 @@
       </w:r>
       <w:proofErr w:type="spellEnd"/>
       <w:proofErr w:type="gramEnd"/>
-    </w:p>
-    <w:p>
-      <w:pPr>
-        <w:jc w:val="center"/>
-        <w:rPr>
-          <w:b/>
-          <w:bCs/>
-        </w:rPr>
-      </w:pPr>
     </w:p>
     <w:p>
       <w:pPr>
@@ -10977,7 +11162,7 @@
           <w:bCs/>
         </w:rPr>
       </w:pPr>
-      <w:bookmarkStart w:id="41" w:name="_Toc186469631"/>
+      <w:bookmarkStart w:id="41" w:name="_Toc187060488"/>
       <w:bookmarkEnd w:id="39"/>
       <w:bookmarkEnd w:id="40"/>
       <w:r>
@@ -11020,6 +11205,13 @@
           <w:b/>
           <w:bCs/>
         </w:rPr>
+        <w:t xml:space="preserve">go.mod: </w:t>
+      </w:r>
+      <w:r>
+        <w:rPr>
+          <w:b/>
+          <w:bCs/>
+        </w:rPr>
         <w:t>github.com/gin-</w:t>
       </w:r>
       <w:proofErr w:type="spellStart"/>
@@ -11036,8 +11228,27 @@
           <w:b/>
           <w:bCs/>
         </w:rPr>
-        <w:t>/gin v1.10.0</w:t>
-      </w:r>
+        <w:t>/gin</w:t>
+      </w:r>
+    </w:p>
+    <w:p>
+      <w:pPr>
+        <w:jc w:val="center"/>
+        <w:rPr>
+          <w:b/>
+          <w:bCs/>
+        </w:rPr>
+      </w:pPr>
+      <w:hyperlink r:id="rId73" w:history="1">
+        <w:r>
+          <w:rPr>
+            <w:rStyle w:val="Hyperlink"/>
+            <w:b/>
+            <w:bCs/>
+          </w:rPr>
+          <w:t>https://github.com/gin-gonic/gin</w:t>
+        </w:r>
+      </w:hyperlink>
     </w:p>
     <w:p>
       <w:pPr>
@@ -11146,8 +11357,34 @@
           <w:b/>
           <w:bCs/>
         </w:rPr>
-        <w:t>github.com/go-playground/validator/v10 v10.23.0</w:t>
-      </w:r>
+        <w:t xml:space="preserve">go.mod: </w:t>
+      </w:r>
+      <w:r>
+        <w:rPr>
+          <w:b/>
+          <w:bCs/>
+        </w:rPr>
+        <w:t>github.com/go-playground/validator/v10</w:t>
+      </w:r>
+    </w:p>
+    <w:p>
+      <w:pPr>
+        <w:jc w:val="center"/>
+        <w:rPr>
+          <w:b/>
+          <w:bCs/>
+        </w:rPr>
+      </w:pPr>
+      <w:hyperlink r:id="rId74" w:history="1">
+        <w:r>
+          <w:rPr>
+            <w:rStyle w:val="Hyperlink"/>
+            <w:b/>
+            <w:bCs/>
+          </w:rPr>
+          <w:t>https://github.com/go-playground/validator</w:t>
+        </w:r>
+      </w:hyperlink>
     </w:p>
     <w:p>
       <w:pPr>
@@ -11218,6 +11455,20 @@
           <w:b/>
           <w:bCs/>
         </w:rPr>
+        <w:t>go.mod:</w:t>
+      </w:r>
+      <w:r>
+        <w:rPr>
+          <w:b/>
+          <w:bCs/>
+        </w:rPr>
+        <w:t xml:space="preserve"> </w:t>
+      </w:r>
+      <w:r>
+        <w:rPr>
+          <w:b/>
+          <w:bCs/>
+        </w:rPr>
         <w:t>github.com/</w:t>
       </w:r>
       <w:proofErr w:type="spellStart"/>
@@ -11250,8 +11501,27 @@
           <w:b/>
           <w:bCs/>
         </w:rPr>
-        <w:t>/v4 v4.5.1</w:t>
-      </w:r>
+        <w:t>/v4</w:t>
+      </w:r>
+    </w:p>
+    <w:p>
+      <w:pPr>
+        <w:jc w:val="center"/>
+        <w:rPr>
+          <w:b/>
+          <w:bCs/>
+        </w:rPr>
+      </w:pPr>
+      <w:hyperlink r:id="rId75" w:history="1">
+        <w:r>
+          <w:rPr>
+            <w:rStyle w:val="Hyperlink"/>
+            <w:b/>
+            <w:bCs/>
+          </w:rPr>
+          <w:t>https://github.com/golang-jwt/jwt</w:t>
+        </w:r>
+      </w:hyperlink>
     </w:p>
     <w:p>
       <w:pPr>
@@ -11261,9 +11531,6 @@
         <w:t xml:space="preserve">The Golang JWT library provides an implementation of JSON Web Tokens (JWT) in Go. The library allows encoding and decoding of JWTs &amp; also supports signing methods like HMAC and RSA for token integrity. It also provides tools to verify and validate the tokens. </w:t>
       </w:r>
     </w:p>
-    <w:p/>
-    <w:p/>
-    <w:p/>
     <w:p/>
     <w:p/>
     <w:p/>
@@ -11286,18 +11553,138 @@
     </w:p>
     <w:p>
       <w:pPr>
+        <w:tabs>
+          <w:tab w:val="center" w:pos="4680"/>
+          <w:tab w:val="left" w:pos="6930"/>
+        </w:tabs>
+        <w:rPr>
+          <w:b/>
+          <w:bCs/>
+        </w:rPr>
+      </w:pPr>
+      <w:r>
+        <w:rPr>
+          <w:b/>
+          <w:bCs/>
+        </w:rPr>
+        <w:tab/>
+      </w:r>
+      <w:r>
+        <w:rPr>
+          <w:b/>
+          <w:bCs/>
+        </w:rPr>
+        <w:t xml:space="preserve">go.mod: </w:t>
+      </w:r>
+      <w:r>
+        <w:rPr>
+          <w:b/>
+          <w:bCs/>
+        </w:rPr>
+        <w:t>github.com/gorilla/</w:t>
+      </w:r>
+      <w:proofErr w:type="spellStart"/>
+      <w:r>
+        <w:rPr>
+          <w:b/>
+          <w:bCs/>
+        </w:rPr>
+        <w:t>websocket</w:t>
+      </w:r>
+      <w:proofErr w:type="spellEnd"/>
+    </w:p>
+    <w:p>
+      <w:pPr>
+        <w:tabs>
+          <w:tab w:val="center" w:pos="4680"/>
+          <w:tab w:val="left" w:pos="6930"/>
+        </w:tabs>
         <w:jc w:val="center"/>
         <w:rPr>
           <w:b/>
           <w:bCs/>
         </w:rPr>
       </w:pPr>
-      <w:r>
-        <w:rPr>
-          <w:b/>
-          <w:bCs/>
-        </w:rPr>
-        <w:t>github.com/gorilla/</w:t>
+      <w:hyperlink r:id="rId76" w:history="1">
+        <w:r>
+          <w:rPr>
+            <w:rStyle w:val="Hyperlink"/>
+            <w:b/>
+            <w:bCs/>
+          </w:rPr>
+          <w:t>https://github.com/gorilla/websocket</w:t>
+        </w:r>
+      </w:hyperlink>
+    </w:p>
+    <w:p>
+      <w:pPr>
+        <w:ind w:firstLine="720"/>
+      </w:pPr>
+      <w:r>
+        <w:t xml:space="preserve">WebSockets are a communication protocol that enables duplex, real-time communication between a client and a server over a TCP connection. Go does offer a vanilla way for using WebSockets, but it is cumbersome and requires a lot of manual effort for features like connection handling, protocol compliance etc. </w:t>
+      </w:r>
+    </w:p>
+    <w:p>
+      <w:pPr>
+        <w:ind w:firstLine="720"/>
+      </w:pPr>
+      <w:r>
+        <w:t xml:space="preserve">Gorilla WebSocket provides an easy, </w:t>
+      </w:r>
+      <w:r>
+        <w:t>high-level</w:t>
+      </w:r>
+      <w:r>
+        <w:t xml:space="preserve"> API to upgrade HTTP connections and handle WebSocket communications.</w:t>
+      </w:r>
+      <w:r>
+        <w:t xml:space="preserve"> It also Includes in-built support for handling multiple WebSocket connections with features like timeouts, and error handling</w:t>
+      </w:r>
+      <w:r>
+        <w:t xml:space="preserve"> etc.</w:t>
+      </w:r>
+      <w:r>
+        <w:t xml:space="preserve"> And due to its wide use, the library has wide documentation available online, making it easy to work with.</w:t>
+      </w:r>
+    </w:p>
+    <w:p/>
+    <w:p>
+      <w:pPr>
+        <w:jc w:val="center"/>
+        <w:rPr>
+          <w:b/>
+          <w:bCs/>
+        </w:rPr>
+      </w:pPr>
+      <w:r>
+        <w:rPr>
+          <w:b/>
+          <w:bCs/>
+        </w:rPr>
+        <w:t>Go Environment Variables</w:t>
+      </w:r>
+    </w:p>
+    <w:p>
+      <w:pPr>
+        <w:jc w:val="center"/>
+        <w:rPr>
+          <w:b/>
+          <w:bCs/>
+        </w:rPr>
+      </w:pPr>
+      <w:r>
+        <w:rPr>
+          <w:b/>
+          <w:bCs/>
+        </w:rPr>
+        <w:t xml:space="preserve">go.mod: </w:t>
+      </w:r>
+      <w:r>
+        <w:rPr>
+          <w:b/>
+          <w:bCs/>
+        </w:rPr>
+        <w:t>github.com/</w:t>
       </w:r>
       <w:proofErr w:type="spellStart"/>
       <w:r>
@@ -11305,7 +11692,7 @@
           <w:b/>
           <w:bCs/>
         </w:rPr>
-        <w:t>websocket</w:t>
+        <w:t>joho</w:t>
       </w:r>
       <w:proofErr w:type="spellEnd"/>
       <w:r>
@@ -11313,41 +11700,18 @@
           <w:b/>
           <w:bCs/>
         </w:rPr>
-        <w:t xml:space="preserve"> v1.5.3</w:t>
-      </w:r>
-    </w:p>
-    <w:p>
-      <w:pPr>
-        <w:ind w:firstLine="720"/>
-      </w:pPr>
-      <w:r>
-        <w:t xml:space="preserve">WebSockets are a communication protocol that enables duplex, real-time communication between a client and a server over a TCP connection. Go does offer a vanilla way for using WebSockets, but it is cumbersome and requires a lot of manual effort for features like connection handling, protocol compliance etc. </w:t>
-      </w:r>
-    </w:p>
-    <w:p>
-      <w:pPr>
-        <w:ind w:firstLine="720"/>
-      </w:pPr>
-      <w:r>
-        <w:t xml:space="preserve">Gorilla WebSocket provides an easy, </w:t>
-      </w:r>
-      <w:r>
-        <w:t>high-level</w:t>
-      </w:r>
-      <w:r>
-        <w:t xml:space="preserve"> API to upgrade HTTP connections and handle WebSocket communications.</w:t>
-      </w:r>
-      <w:r>
-        <w:t xml:space="preserve"> It also Includes in-built support for handling multiple WebSocket connections with features like timeouts, and error handling</w:t>
-      </w:r>
-      <w:r>
-        <w:t xml:space="preserve"> etc.</w:t>
-      </w:r>
-      <w:r>
-        <w:t xml:space="preserve"> And due to its wide use, the library has wide documentation available online, making it easy to work with.</w:t>
-      </w:r>
-    </w:p>
-    <w:p/>
+        <w:t>/</w:t>
+      </w:r>
+      <w:proofErr w:type="spellStart"/>
+      <w:r>
+        <w:rPr>
+          <w:b/>
+          <w:bCs/>
+        </w:rPr>
+        <w:t>godotenv</w:t>
+      </w:r>
+      <w:proofErr w:type="spellEnd"/>
+    </w:p>
     <w:p>
       <w:pPr>
         <w:jc w:val="center"/>
@@ -11356,61 +11720,16 @@
           <w:bCs/>
         </w:rPr>
       </w:pPr>
-      <w:r>
-        <w:rPr>
-          <w:b/>
-          <w:bCs/>
-        </w:rPr>
-        <w:t>Go Environment Variables</w:t>
-      </w:r>
-    </w:p>
-    <w:p>
-      <w:pPr>
-        <w:jc w:val="center"/>
-        <w:rPr>
-          <w:b/>
-          <w:bCs/>
-        </w:rPr>
-      </w:pPr>
-      <w:r>
-        <w:rPr>
-          <w:b/>
-          <w:bCs/>
-        </w:rPr>
-        <w:t>github.com/</w:t>
-      </w:r>
-      <w:proofErr w:type="spellStart"/>
-      <w:r>
-        <w:rPr>
-          <w:b/>
-          <w:bCs/>
-        </w:rPr>
-        <w:t>joho</w:t>
-      </w:r>
-      <w:proofErr w:type="spellEnd"/>
-      <w:r>
-        <w:rPr>
-          <w:b/>
-          <w:bCs/>
-        </w:rPr>
-        <w:t>/</w:t>
-      </w:r>
-      <w:proofErr w:type="spellStart"/>
-      <w:r>
-        <w:rPr>
-          <w:b/>
-          <w:bCs/>
-        </w:rPr>
-        <w:t>godotenv</w:t>
-      </w:r>
-      <w:proofErr w:type="spellEnd"/>
-      <w:r>
-        <w:rPr>
-          <w:b/>
-          <w:bCs/>
-        </w:rPr>
-        <w:t xml:space="preserve"> v1.5.1</w:t>
-      </w:r>
+      <w:hyperlink r:id="rId77" w:history="1">
+        <w:r>
+          <w:rPr>
+            <w:rStyle w:val="Hyperlink"/>
+            <w:b/>
+            <w:bCs/>
+          </w:rPr>
+          <w:t>https://github.com/joho/godotenv</w:t>
+        </w:r>
+      </w:hyperlink>
     </w:p>
     <w:p>
       <w:pPr>
@@ -11442,7 +11761,7 @@
                     <pic:cNvPicPr/>
                   </pic:nvPicPr>
                   <pic:blipFill>
-                    <a:blip r:embed="rId69"/>
+                    <a:blip r:embed="rId78"/>
                     <a:stretch>
                       <a:fillRect/>
                     </a:stretch>
@@ -11512,6 +11831,15 @@
         <w:rPr>
           <w:b/>
           <w:bCs/>
+          <w:kern w:val="0"/>
+          <w14:ligatures w14:val="none"/>
+        </w:rPr>
+        <w:t xml:space="preserve">go.mod: </w:t>
+      </w:r>
+      <w:r>
+        <w:rPr>
+          <w:b/>
+          <w:bCs/>
         </w:rPr>
         <w:t>github.com/</w:t>
       </w:r>
@@ -11529,8 +11857,27 @@
           <w:b/>
           <w:bCs/>
         </w:rPr>
-        <w:t>/testify v1.10.0</w:t>
-      </w:r>
+        <w:t>/testify</w:t>
+      </w:r>
+    </w:p>
+    <w:p>
+      <w:pPr>
+        <w:jc w:val="center"/>
+        <w:rPr>
+          <w:b/>
+          <w:bCs/>
+        </w:rPr>
+      </w:pPr>
+      <w:hyperlink r:id="rId79" w:history="1">
+        <w:r>
+          <w:rPr>
+            <w:rStyle w:val="Hyperlink"/>
+            <w:b/>
+            <w:bCs/>
+          </w:rPr>
+          <w:t>https://github.com/stretchr/testify</w:t>
+        </w:r>
+      </w:hyperlink>
     </w:p>
     <w:p>
       <w:pPr>
@@ -11554,6 +11901,84 @@
           <w:b/>
           <w:bCs/>
         </w:rPr>
+        <w:t>Crypto</w:t>
+      </w:r>
+    </w:p>
+    <w:p>
+      <w:pPr>
+        <w:jc w:val="center"/>
+        <w:rPr>
+          <w:b/>
+          <w:bCs/>
+        </w:rPr>
+      </w:pPr>
+      <w:r>
+        <w:rPr>
+          <w:b/>
+          <w:bCs/>
+          <w:kern w:val="0"/>
+          <w14:ligatures w14:val="none"/>
+        </w:rPr>
+        <w:t xml:space="preserve">go.mod: </w:t>
+      </w:r>
+      <w:r>
+        <w:rPr>
+          <w:b/>
+          <w:bCs/>
+        </w:rPr>
+        <w:t>golang.org/x/crypto</w:t>
+      </w:r>
+    </w:p>
+    <w:p>
+      <w:pPr>
+        <w:jc w:val="center"/>
+        <w:rPr>
+          <w:b/>
+          <w:bCs/>
+        </w:rPr>
+      </w:pPr>
+      <w:hyperlink r:id="rId80" w:history="1">
+        <w:r>
+          <w:rPr>
+            <w:rStyle w:val="Hyperlink"/>
+            <w:b/>
+            <w:bCs/>
+          </w:rPr>
+          <w:t>https://pkg.go.dev/golang.org/x/crypto/bcrypt</w:t>
+        </w:r>
+      </w:hyperlink>
+    </w:p>
+    <w:p>
+      <w:pPr>
+        <w:ind w:firstLine="720"/>
+      </w:pPr>
+      <w:r>
+        <w:t xml:space="preserve">The crypto package provides cryptographic utilities. Its </w:t>
+      </w:r>
+      <w:proofErr w:type="spellStart"/>
+      <w:r>
+        <w:t>bcrypt</w:t>
+      </w:r>
+      <w:proofErr w:type="spellEnd"/>
+      <w:r>
+        <w:t xml:space="preserve"> implementation is used for password hashing.</w:t>
+      </w:r>
+    </w:p>
+    <w:p/>
+    <w:p>
+      <w:pPr>
+        <w:jc w:val="center"/>
+        <w:rPr>
+          <w:b/>
+          <w:bCs/>
+        </w:rPr>
+      </w:pPr>
+      <w:r>
+        <w:rPr>
+          <w:b/>
+          <w:bCs/>
+        </w:rPr>
+        <w:lastRenderedPageBreak/>
         <w:t xml:space="preserve">Swagger </w:t>
       </w:r>
       <w:r>
@@ -11576,6 +12001,15 @@
         <w:rPr>
           <w:b/>
           <w:bCs/>
+          <w:kern w:val="0"/>
+          <w14:ligatures w14:val="none"/>
+        </w:rPr>
+        <w:t xml:space="preserve">go.mod: </w:t>
+      </w:r>
+      <w:r>
+        <w:rPr>
+          <w:b/>
+          <w:bCs/>
         </w:rPr>
         <w:t>github.com/</w:t>
       </w:r>
@@ -11593,7 +12027,7 @@
           <w:b/>
           <w:bCs/>
         </w:rPr>
-        <w:t>/files v1.0.1</w:t>
+        <w:t>/files</w:t>
       </w:r>
     </w:p>
     <w:p>
@@ -11608,6 +12042,15 @@
         <w:rPr>
           <w:b/>
           <w:bCs/>
+          <w:kern w:val="0"/>
+          <w14:ligatures w14:val="none"/>
+        </w:rPr>
+        <w:t xml:space="preserve">go.mod: </w:t>
+      </w:r>
+      <w:r>
+        <w:rPr>
+          <w:b/>
+          <w:bCs/>
         </w:rPr>
         <w:t>github.com/</w:t>
       </w:r>
@@ -11625,40 +12068,183 @@
           <w:b/>
           <w:bCs/>
         </w:rPr>
-        <w:t>/gin-swagger v1.6.0</w:t>
-      </w:r>
-    </w:p>
-    <w:p>
-      <w:pPr>
+        <w:t>/gin-swagger</w:t>
+      </w:r>
+    </w:p>
+    <w:p>
+      <w:pPr>
+        <w:tabs>
+          <w:tab w:val="center" w:pos="4680"/>
+          <w:tab w:val="left" w:pos="6990"/>
+        </w:tabs>
+        <w:rPr>
+          <w:b/>
+          <w:bCs/>
+        </w:rPr>
+      </w:pPr>
+      <w:r>
+        <w:rPr>
+          <w:b/>
+          <w:bCs/>
+        </w:rPr>
+        <w:tab/>
+      </w:r>
+      <w:r>
+        <w:rPr>
+          <w:b/>
+          <w:bCs/>
+          <w:kern w:val="0"/>
+          <w14:ligatures w14:val="none"/>
+        </w:rPr>
+        <w:t xml:space="preserve">go.mod: </w:t>
+      </w:r>
+      <w:r>
+        <w:rPr>
+          <w:b/>
+          <w:bCs/>
+        </w:rPr>
+        <w:t>github.com/</w:t>
+      </w:r>
+      <w:proofErr w:type="spellStart"/>
+      <w:r>
+        <w:rPr>
+          <w:b/>
+          <w:bCs/>
+        </w:rPr>
+        <w:t>swaggo</w:t>
+      </w:r>
+      <w:proofErr w:type="spellEnd"/>
+      <w:r>
+        <w:rPr>
+          <w:b/>
+          <w:bCs/>
+        </w:rPr>
+        <w:t>/swag</w:t>
+      </w:r>
+    </w:p>
+    <w:p>
+      <w:pPr>
+        <w:tabs>
+          <w:tab w:val="center" w:pos="4680"/>
+          <w:tab w:val="left" w:pos="6990"/>
+        </w:tabs>
         <w:jc w:val="center"/>
         <w:rPr>
           <w:b/>
           <w:bCs/>
         </w:rPr>
       </w:pPr>
-      <w:r>
-        <w:rPr>
-          <w:b/>
-          <w:bCs/>
-        </w:rPr>
-        <w:t>github.com/</w:t>
+      <w:hyperlink r:id="rId81" w:history="1">
+        <w:r>
+          <w:rPr>
+            <w:rStyle w:val="Hyperlink"/>
+            <w:b/>
+            <w:bCs/>
+          </w:rPr>
+          <w:t>https://github.com/swaggo/gin-swagger</w:t>
+        </w:r>
+      </w:hyperlink>
+    </w:p>
+    <w:p>
+      <w:pPr>
+        <w:ind w:firstLine="720"/>
+      </w:pPr>
+      <w:r>
+        <w:t xml:space="preserve">The </w:t>
       </w:r>
       <w:proofErr w:type="spellStart"/>
       <w:r>
-        <w:rPr>
-          <w:b/>
-          <w:bCs/>
-        </w:rPr>
-        <w:t>swaggo</w:t>
+        <w:t>Swaggo</w:t>
       </w:r>
       <w:proofErr w:type="spellEnd"/>
       <w:r>
-        <w:rPr>
-          <w:b/>
-          <w:bCs/>
-        </w:rPr>
-        <w:t>/swag v1.16.4</w:t>
-      </w:r>
+        <w:t xml:space="preserve"> library integrates Swagger with Go applications, enabling the generation of API documentation. The swag package parses code annotations to produce </w:t>
+      </w:r>
+      <w:proofErr w:type="spellStart"/>
+      <w:r>
+        <w:t>OpenAPI</w:t>
+      </w:r>
+      <w:proofErr w:type="spellEnd"/>
+      <w:r>
+        <w:t>-compliant documentation.</w:t>
+      </w:r>
+    </w:p>
+    <w:p/>
+    <w:p>
+      <w:pPr>
+        <w:jc w:val="center"/>
+        <w:rPr>
+          <w:b/>
+          <w:bCs/>
+        </w:rPr>
+      </w:pPr>
+      <w:r>
+        <w:rPr>
+          <w:b/>
+          <w:bCs/>
+        </w:rPr>
+        <w:t>Go Mail</w:t>
+      </w:r>
+    </w:p>
+    <w:p>
+      <w:pPr>
+        <w:jc w:val="center"/>
+        <w:rPr>
+          <w:b/>
+          <w:bCs/>
+        </w:rPr>
+      </w:pPr>
+      <w:r>
+        <w:rPr>
+          <w:b/>
+          <w:bCs/>
+          <w:kern w:val="0"/>
+          <w14:ligatures w14:val="none"/>
+        </w:rPr>
+        <w:t xml:space="preserve">go.mod: </w:t>
+      </w:r>
+      <w:r>
+        <w:rPr>
+          <w:b/>
+          <w:bCs/>
+        </w:rPr>
+        <w:t>gopkg.in/</w:t>
+      </w:r>
+      <w:proofErr w:type="gramStart"/>
+      <w:r>
+        <w:rPr>
+          <w:b/>
+          <w:bCs/>
+        </w:rPr>
+        <w:t>gomail.v</w:t>
+      </w:r>
+      <w:proofErr w:type="gramEnd"/>
+      <w:r>
+        <w:rPr>
+          <w:b/>
+          <w:bCs/>
+        </w:rPr>
+        <w:t>2</w:t>
+      </w:r>
+    </w:p>
+    <w:p>
+      <w:pPr>
+        <w:jc w:val="center"/>
+        <w:rPr>
+          <w:b/>
+          <w:bCs/>
+        </w:rPr>
+      </w:pPr>
+      <w:hyperlink r:id="rId82" w:history="1">
+        <w:r>
+          <w:rPr>
+            <w:rStyle w:val="Hyperlink"/>
+            <w:b/>
+            <w:bCs/>
+          </w:rPr>
+          <w:t>https://github.com/go-gomail/gomail</w:t>
+        </w:r>
+      </w:hyperlink>
     </w:p>
     <w:p>
       <w:pPr>
@@ -11669,24 +12255,110 @@
       </w:r>
       <w:proofErr w:type="spellStart"/>
       <w:r>
-        <w:t>Swaggo</w:t>
+        <w:t>gomail</w:t>
       </w:r>
       <w:proofErr w:type="spellEnd"/>
       <w:r>
-        <w:t xml:space="preserve"> library integrates Swagger with Go applications, enabling the generation of API documentation. The swag package parses code annotations to produce </w:t>
+        <w:t xml:space="preserve"> library is a simple tool for sending emails in Go applications. It supports SMTP servers and allows the sending of emails with features like attachments, custom headers etc.</w:t>
+      </w:r>
+    </w:p>
+    <w:p/>
+    <w:p>
+      <w:pPr>
+        <w:jc w:val="center"/>
+        <w:rPr>
+          <w:b/>
+          <w:bCs/>
+        </w:rPr>
+      </w:pPr>
+      <w:r>
+        <w:rPr>
+          <w:b/>
+          <w:bCs/>
+        </w:rPr>
+        <w:t xml:space="preserve">Gorm </w:t>
+      </w:r>
+      <w:r>
+        <w:rPr>
+          <w:b/>
+          <w:bCs/>
+        </w:rPr>
+        <w:t xml:space="preserve">+ </w:t>
+      </w:r>
+      <w:r>
+        <w:rPr>
+          <w:b/>
+          <w:bCs/>
+        </w:rPr>
+        <w:t>Postgres</w:t>
+      </w:r>
+      <w:r>
+        <w:rPr>
+          <w:b/>
+          <w:bCs/>
+        </w:rPr>
+        <w:t xml:space="preserve"> Driver</w:t>
+      </w:r>
+    </w:p>
+    <w:p>
+      <w:pPr>
+        <w:jc w:val="center"/>
+        <w:rPr>
+          <w:b/>
+          <w:bCs/>
+        </w:rPr>
+      </w:pPr>
+      <w:r>
+        <w:rPr>
+          <w:b/>
+          <w:bCs/>
+          <w:kern w:val="0"/>
+          <w14:ligatures w14:val="none"/>
+        </w:rPr>
+        <w:t xml:space="preserve">go.mod: </w:t>
+      </w:r>
+      <w:r>
+        <w:rPr>
+          <w:b/>
+          <w:bCs/>
+        </w:rPr>
+        <w:t>gorm.io/gorm</w:t>
+      </w:r>
+    </w:p>
+    <w:p>
+      <w:pPr>
+        <w:jc w:val="center"/>
+        <w:rPr>
+          <w:b/>
+          <w:bCs/>
+        </w:rPr>
+      </w:pPr>
+      <w:r>
+        <w:rPr>
+          <w:b/>
+          <w:bCs/>
+          <w:kern w:val="0"/>
+          <w14:ligatures w14:val="none"/>
+        </w:rPr>
+        <w:t xml:space="preserve">go.mod: </w:t>
+      </w:r>
+      <w:r>
+        <w:rPr>
+          <w:b/>
+          <w:bCs/>
+        </w:rPr>
+        <w:t>gorm.io/driver/</w:t>
       </w:r>
       <w:proofErr w:type="spellStart"/>
       <w:r>
-        <w:t>OpenAPI</w:t>
+        <w:rPr>
+          <w:b/>
+          <w:bCs/>
+        </w:rPr>
+        <w:t>postgres</w:t>
       </w:r>
       <w:proofErr w:type="spellEnd"/>
-      <w:r>
-        <w:t>-compliant documentation.</w:t>
-      </w:r>
-    </w:p>
-    <w:p/>
-    <w:p/>
-    <w:p/>
+    </w:p>
     <w:p>
       <w:pPr>
         <w:jc w:val="center"/>
@@ -11695,94 +12367,45 @@
           <w:bCs/>
         </w:rPr>
       </w:pPr>
-      <w:r>
-        <w:rPr>
-          <w:b/>
-          <w:bCs/>
-        </w:rPr>
-        <w:lastRenderedPageBreak/>
-        <w:t>Crypto</w:t>
-      </w:r>
-    </w:p>
-    <w:p>
-      <w:pPr>
-        <w:jc w:val="center"/>
-        <w:rPr>
-          <w:b/>
-          <w:bCs/>
-        </w:rPr>
-      </w:pPr>
-      <w:r>
-        <w:rPr>
-          <w:b/>
-          <w:bCs/>
-        </w:rPr>
-        <w:t>golang.org/x/crypto v0.30.0</w:t>
-      </w:r>
+      <w:hyperlink r:id="rId83" w:history="1">
+        <w:r>
+          <w:rPr>
+            <w:rStyle w:val="Hyperlink"/>
+            <w:b/>
+            <w:bCs/>
+          </w:rPr>
+          <w:t>https://gorm.io/docs/connecting_to_the_database.html#PostgreSQL</w:t>
+        </w:r>
+      </w:hyperlink>
     </w:p>
     <w:p>
       <w:pPr>
         <w:ind w:firstLine="720"/>
       </w:pPr>
       <w:r>
-        <w:t xml:space="preserve">The crypto package provides cryptographic utilities. Its </w:t>
+        <w:t xml:space="preserve">GORM is an Object Relational Mapper (ORM) library for Go. </w:t>
+      </w:r>
+      <w:r>
+        <w:t xml:space="preserve">For the application we are using </w:t>
       </w:r>
       <w:proofErr w:type="spellStart"/>
       <w:r>
-        <w:t>bcrypt</w:t>
+        <w:t>postgres</w:t>
       </w:r>
       <w:proofErr w:type="spellEnd"/>
       <w:r>
-        <w:t xml:space="preserve"> implementation is used for password hashing.</w:t>
-      </w:r>
-    </w:p>
-    <w:p/>
-    <w:p>
-      <w:pPr>
-        <w:jc w:val="center"/>
-        <w:rPr>
-          <w:b/>
-          <w:bCs/>
-        </w:rPr>
-      </w:pPr>
-      <w:r>
-        <w:rPr>
-          <w:b/>
-          <w:bCs/>
-        </w:rPr>
-        <w:t>Go Mail</w:t>
-      </w:r>
-    </w:p>
-    <w:p>
-      <w:pPr>
-        <w:jc w:val="center"/>
-        <w:rPr>
-          <w:b/>
-          <w:bCs/>
-        </w:rPr>
-      </w:pPr>
-      <w:r>
-        <w:rPr>
-          <w:b/>
-          <w:bCs/>
-        </w:rPr>
-        <w:t>gopkg.in/</w:t>
-      </w:r>
-      <w:proofErr w:type="gramStart"/>
-      <w:r>
-        <w:rPr>
-          <w:b/>
-          <w:bCs/>
-        </w:rPr>
-        <w:t>gomail.v</w:t>
-      </w:r>
-      <w:proofErr w:type="gramEnd"/>
-      <w:r>
-        <w:rPr>
-          <w:b/>
-          <w:bCs/>
-        </w:rPr>
-        <w:t>2</w:t>
+        <w:t xml:space="preserve"> so a </w:t>
+      </w:r>
+      <w:proofErr w:type="spellStart"/>
+      <w:r>
+        <w:t>postgres</w:t>
+      </w:r>
+      <w:proofErr w:type="spellEnd"/>
+      <w:r>
+        <w:t xml:space="preserve"> driver is also needed.</w:t>
+      </w:r>
+      <w:r>
+        <w:t xml:space="preserve"> GORM allows us to work directly with our structs instead of writing SQL queries for performing database operations. </w:t>
       </w:r>
     </w:p>
     <w:p>
@@ -11790,154 +12413,12 @@
         <w:ind w:firstLine="720"/>
       </w:pPr>
       <w:r>
-        <w:t xml:space="preserve">The </w:t>
-      </w:r>
-      <w:proofErr w:type="spellStart"/>
-      <w:r>
-        <w:t>gomail</w:t>
-      </w:r>
-      <w:proofErr w:type="spellEnd"/>
-      <w:r>
-        <w:t xml:space="preserve"> library is a simple tool for sending emails in Go applications. It supports SMTP servers and allows the sending of emails with features like attachments, custom headers etc.</w:t>
-      </w:r>
-    </w:p>
-    <w:p/>
-    <w:p>
-      <w:pPr>
-        <w:jc w:val="center"/>
-      </w:pPr>
-    </w:p>
-    <w:p>
-      <w:pPr>
-        <w:jc w:val="center"/>
-        <w:rPr>
-          <w:b/>
-          <w:bCs/>
-        </w:rPr>
-      </w:pPr>
-      <w:r>
-        <w:rPr>
-          <w:b/>
-          <w:bCs/>
-        </w:rPr>
-        <w:t xml:space="preserve">Gorm </w:t>
-      </w:r>
-      <w:r>
-        <w:rPr>
-          <w:b/>
-          <w:bCs/>
-        </w:rPr>
-        <w:t xml:space="preserve">+ </w:t>
-      </w:r>
-      <w:r>
-        <w:rPr>
-          <w:b/>
-          <w:bCs/>
-        </w:rPr>
-        <w:t>Postgres</w:t>
-      </w:r>
-      <w:r>
-        <w:rPr>
-          <w:b/>
-          <w:bCs/>
-        </w:rPr>
-        <w:t xml:space="preserve"> Driver</w:t>
-      </w:r>
-    </w:p>
-    <w:p>
-      <w:pPr>
-        <w:jc w:val="center"/>
-        <w:rPr>
-          <w:b/>
-          <w:bCs/>
-        </w:rPr>
-      </w:pPr>
-      <w:r>
-        <w:rPr>
-          <w:b/>
-          <w:bCs/>
-        </w:rPr>
-        <w:t>gorm.io/gorm v1.25.12</w:t>
-      </w:r>
-    </w:p>
-    <w:p>
-      <w:pPr>
-        <w:jc w:val="center"/>
-        <w:rPr>
-          <w:b/>
-          <w:bCs/>
-        </w:rPr>
-      </w:pPr>
-      <w:r>
-        <w:rPr>
-          <w:b/>
-          <w:bCs/>
-        </w:rPr>
-        <w:t>gorm.io/driver/</w:t>
-      </w:r>
-      <w:proofErr w:type="spellStart"/>
-      <w:r>
-        <w:rPr>
-          <w:b/>
-          <w:bCs/>
-        </w:rPr>
-        <w:t>postgres</w:t>
-      </w:r>
-      <w:proofErr w:type="spellEnd"/>
-      <w:r>
-        <w:rPr>
-          <w:b/>
-          <w:bCs/>
-        </w:rPr>
-        <w:t xml:space="preserve"> v1.5.9</w:t>
-      </w:r>
-    </w:p>
-    <w:p>
-      <w:pPr>
-        <w:ind w:firstLine="720"/>
-      </w:pPr>
-      <w:r>
-        <w:t xml:space="preserve">GORM is an Object Relational Mapper (ORM) library for Go. </w:t>
-      </w:r>
-      <w:r>
-        <w:t xml:space="preserve">For the application we are using </w:t>
-      </w:r>
-      <w:proofErr w:type="spellStart"/>
-      <w:r>
-        <w:t>postgres</w:t>
-      </w:r>
-      <w:proofErr w:type="spellEnd"/>
-      <w:r>
-        <w:t xml:space="preserve"> so a </w:t>
-      </w:r>
-      <w:proofErr w:type="spellStart"/>
-      <w:r>
-        <w:t>postgres</w:t>
-      </w:r>
-      <w:proofErr w:type="spellEnd"/>
-      <w:r>
-        <w:t xml:space="preserve"> driver is also needed.</w:t>
-      </w:r>
-      <w:r>
-        <w:t xml:space="preserve"> GORM allows us to work directly with our structs instead of writing SQL queries for performing database operations. </w:t>
-      </w:r>
-    </w:p>
-    <w:p>
-      <w:pPr>
-        <w:ind w:firstLine="720"/>
-      </w:pPr>
-      <w:r>
         <w:t>GORM also supports automatic migrations, allowing us to sync any changes to our code directly to the database schema.</w:t>
       </w:r>
       <w:r>
         <w:t xml:space="preserve"> </w:t>
       </w:r>
     </w:p>
-    <w:p/>
-    <w:p/>
-    <w:p/>
-    <w:p/>
-    <w:p/>
     <w:p/>
     <w:p/>
     <w:p/>
@@ -11956,7 +12437,7 @@
           <w:bCs/>
         </w:rPr>
       </w:pPr>
-      <w:bookmarkStart w:id="42" w:name="_Toc186469632"/>
+      <w:bookmarkStart w:id="42" w:name="_Toc187060489"/>
       <w:r>
         <w:rPr>
           <w:b/>
@@ -11968,13 +12449,742 @@
       <w:bookmarkEnd w:id="42"/>
     </w:p>
     <w:p/>
-    <w:p/>
-    <w:p/>
-    <w:p/>
-    <w:p/>
+    <w:p>
+      <w:r>
+        <w:t>Install Go</w:t>
+      </w:r>
+      <w:r>
+        <w:t xml:space="preserve"> &amp; </w:t>
+      </w:r>
+      <w:r>
+        <w:t xml:space="preserve">PostgreSQL </w:t>
+      </w:r>
+      <w:r>
+        <w:t xml:space="preserve">&amp; </w:t>
+      </w:r>
+      <w:proofErr w:type="spellStart"/>
+      <w:r>
+        <w:t>PGAdmin</w:t>
+      </w:r>
+      <w:proofErr w:type="spellEnd"/>
+      <w:r>
+        <w:t>.</w:t>
+      </w:r>
+    </w:p>
+    <w:p>
+      <w:r>
+        <w:t xml:space="preserve">In </w:t>
+      </w:r>
+      <w:proofErr w:type="spellStart"/>
+      <w:r>
+        <w:t>PGAdmin</w:t>
+      </w:r>
+      <w:proofErr w:type="spellEnd"/>
+      <w:r>
+        <w:t xml:space="preserve"> after having chosen a password for your Postgres user</w:t>
+      </w:r>
+      <w:r>
+        <w:t>, left clicking on the PostgreSQL 17 &amp; choosing properties:</w:t>
+      </w:r>
+    </w:p>
+    <w:p>
+      <w:pPr>
+        <w:jc w:val="center"/>
+      </w:pPr>
+      <w:r>
+        <w:drawing>
+          <wp:inline distT="0" distB="0" distL="0" distR="0" wp14:anchorId="7EEC2061" wp14:editId="1337B64E">
+            <wp:extent cx="5044606" cy="3495675"/>
+            <wp:effectExtent l="0" t="0" r="3810" b="0"/>
+            <wp:docPr id="1484397158" name="Picture 1"/>
+            <wp:cNvGraphicFramePr>
+              <a:graphicFrameLocks xmlns:a="http://schemas.openxmlformats.org/drawingml/2006/main" noChangeAspect="1"/>
+            </wp:cNvGraphicFramePr>
+            <a:graphic xmlns:a="http://schemas.openxmlformats.org/drawingml/2006/main">
+              <a:graphicData uri="http://schemas.openxmlformats.org/drawingml/2006/picture">
+                <pic:pic xmlns:pic="http://schemas.openxmlformats.org/drawingml/2006/picture">
+                  <pic:nvPicPr>
+                    <pic:cNvPr id="1484397158" name=""/>
+                    <pic:cNvPicPr/>
+                  </pic:nvPicPr>
+                  <pic:blipFill>
+                    <a:blip r:embed="rId84"/>
+                    <a:stretch>
+                      <a:fillRect/>
+                    </a:stretch>
+                  </pic:blipFill>
+                  <pic:spPr>
+                    <a:xfrm>
+                      <a:off x="0" y="0"/>
+                      <a:ext cx="5045667" cy="3496410"/>
+                    </a:xfrm>
+                    <a:prstGeom prst="rect">
+                      <a:avLst/>
+                    </a:prstGeom>
+                  </pic:spPr>
+                </pic:pic>
+              </a:graphicData>
+            </a:graphic>
+          </wp:inline>
+        </w:drawing>
+      </w:r>
+    </w:p>
+    <w:p/>
+    <w:p/>
+    <w:p/>
+    <w:p/>
+    <w:p/>
+    <w:p/>
+    <w:p/>
+    <w:p/>
+    <w:p/>
+    <w:p/>
+    <w:p/>
+    <w:p>
+      <w:r>
+        <w:lastRenderedPageBreak/>
+        <w:t>Will open up this window:</w:t>
+      </w:r>
+    </w:p>
+    <w:p>
+      <w:pPr>
+        <w:jc w:val="center"/>
+      </w:pPr>
+      <w:r>
+        <w:rPr>
+          <w:noProof/>
+        </w:rPr>
+        <w:drawing>
+          <wp:inline distT="0" distB="0" distL="0" distR="0" wp14:anchorId="117461FD" wp14:editId="2C61085A">
+            <wp:extent cx="4267200" cy="3312094"/>
+            <wp:effectExtent l="0" t="0" r="0" b="3175"/>
+            <wp:docPr id="1625866556" name="Picture 1"/>
+            <wp:cNvGraphicFramePr>
+              <a:graphicFrameLocks xmlns:a="http://schemas.openxmlformats.org/drawingml/2006/main" noChangeAspect="1"/>
+            </wp:cNvGraphicFramePr>
+            <a:graphic xmlns:a="http://schemas.openxmlformats.org/drawingml/2006/main">
+              <a:graphicData uri="http://schemas.openxmlformats.org/drawingml/2006/picture">
+                <pic:pic xmlns:pic="http://schemas.openxmlformats.org/drawingml/2006/picture">
+                  <pic:nvPicPr>
+                    <pic:cNvPr id="1625866556" name=""/>
+                    <pic:cNvPicPr/>
+                  </pic:nvPicPr>
+                  <pic:blipFill>
+                    <a:blip r:embed="rId85"/>
+                    <a:stretch>
+                      <a:fillRect/>
+                    </a:stretch>
+                  </pic:blipFill>
+                  <pic:spPr>
+                    <a:xfrm>
+                      <a:off x="0" y="0"/>
+                      <a:ext cx="4275495" cy="3318532"/>
+                    </a:xfrm>
+                    <a:prstGeom prst="rect">
+                      <a:avLst/>
+                    </a:prstGeom>
+                  </pic:spPr>
+                </pic:pic>
+              </a:graphicData>
+            </a:graphic>
+          </wp:inline>
+        </w:drawing>
+      </w:r>
+      <w:r>
+        <w:br/>
+      </w:r>
+    </w:p>
+    <w:p>
+      <w:r>
+        <w:t xml:space="preserve">There will be available the hostname/address, port &amp; username, which should be used to update </w:t>
+      </w:r>
+      <w:r>
+        <w:t xml:space="preserve">the environment variables </w:t>
+      </w:r>
+      <w:r>
+        <w:t>(located in .env</w:t>
+      </w:r>
+      <w:r>
+        <w:t xml:space="preserve"> file</w:t>
+      </w:r>
+      <w:r>
+        <w:t xml:space="preserve">) if necessary. </w:t>
+      </w:r>
+      <w:r>
+        <w:t xml:space="preserve">The password is the </w:t>
+      </w:r>
+      <w:proofErr w:type="spellStart"/>
+      <w:r>
+        <w:t>postgresql</w:t>
+      </w:r>
+      <w:proofErr w:type="spellEnd"/>
+      <w:r>
+        <w:t xml:space="preserve"> password</w:t>
+      </w:r>
+      <w:r>
+        <w:t>, you chose during Postgres setup.</w:t>
+      </w:r>
+    </w:p>
+    <w:p>
+      <w:r>
+        <w:rPr>
+          <w:noProof/>
+        </w:rPr>
+        <w:drawing>
+          <wp:inline distT="0" distB="0" distL="0" distR="0" wp14:anchorId="56E1FA91" wp14:editId="0F05A2AA">
+            <wp:extent cx="5943600" cy="2099310"/>
+            <wp:effectExtent l="0" t="0" r="0" b="0"/>
+            <wp:docPr id="1630816728" name="Picture 1"/>
+            <wp:cNvGraphicFramePr>
+              <a:graphicFrameLocks xmlns:a="http://schemas.openxmlformats.org/drawingml/2006/main" noChangeAspect="1"/>
+            </wp:cNvGraphicFramePr>
+            <a:graphic xmlns:a="http://schemas.openxmlformats.org/drawingml/2006/main">
+              <a:graphicData uri="http://schemas.openxmlformats.org/drawingml/2006/picture">
+                <pic:pic xmlns:pic="http://schemas.openxmlformats.org/drawingml/2006/picture">
+                  <pic:nvPicPr>
+                    <pic:cNvPr id="1630816728" name=""/>
+                    <pic:cNvPicPr/>
+                  </pic:nvPicPr>
+                  <pic:blipFill>
+                    <a:blip r:embed="rId86"/>
+                    <a:stretch>
+                      <a:fillRect/>
+                    </a:stretch>
+                  </pic:blipFill>
+                  <pic:spPr>
+                    <a:xfrm>
+                      <a:off x="0" y="0"/>
+                      <a:ext cx="5943600" cy="2099310"/>
+                    </a:xfrm>
+                    <a:prstGeom prst="rect">
+                      <a:avLst/>
+                    </a:prstGeom>
+                  </pic:spPr>
+                </pic:pic>
+              </a:graphicData>
+            </a:graphic>
+          </wp:inline>
+        </w:drawing>
+      </w:r>
+    </w:p>
+    <w:p/>
+    <w:p/>
+    <w:p/>
+    <w:p/>
+    <w:p/>
+    <w:p>
+      <w:r>
+        <w:lastRenderedPageBreak/>
+        <w:t xml:space="preserve">After that is done, the </w:t>
+      </w:r>
+      <w:r>
+        <w:t xml:space="preserve">dependencies </w:t>
+      </w:r>
+      <w:r>
+        <w:t>should be installed</w:t>
+      </w:r>
+      <w:r>
+        <w:t xml:space="preserve"> with:</w:t>
+      </w:r>
+    </w:p>
+    <w:p>
+      <w:pPr>
+        <w:jc w:val="center"/>
+        <w:rPr>
+          <w:b/>
+          <w:bCs/>
+        </w:rPr>
+      </w:pPr>
+      <w:r>
+        <w:rPr>
+          <w:b/>
+          <w:bCs/>
+        </w:rPr>
+        <w:t>go mod download</w:t>
+      </w:r>
+    </w:p>
+    <w:p>
+      <w:r>
+        <w:t xml:space="preserve">Run the database migrations </w:t>
+      </w:r>
+      <w:r>
+        <w:t>and also some seed data:</w:t>
+      </w:r>
+    </w:p>
+    <w:p>
+      <w:pPr>
+        <w:jc w:val="center"/>
+        <w:rPr>
+          <w:b/>
+          <w:bCs/>
+        </w:rPr>
+      </w:pPr>
+      <w:r>
+        <w:rPr>
+          <w:b/>
+          <w:bCs/>
+        </w:rPr>
+        <w:t>cd migration</w:t>
+      </w:r>
+    </w:p>
+    <w:p>
+      <w:pPr>
+        <w:jc w:val="center"/>
+        <w:rPr>
+          <w:b/>
+          <w:bCs/>
+        </w:rPr>
+      </w:pPr>
+      <w:r>
+        <w:rPr>
+          <w:b/>
+          <w:bCs/>
+        </w:rPr>
+        <w:t xml:space="preserve">go run </w:t>
+      </w:r>
+      <w:proofErr w:type="spellStart"/>
+      <w:proofErr w:type="gramStart"/>
+      <w:r>
+        <w:rPr>
+          <w:b/>
+          <w:bCs/>
+        </w:rPr>
+        <w:t>migrate.go</w:t>
+      </w:r>
+      <w:proofErr w:type="spellEnd"/>
+      <w:proofErr w:type="gramEnd"/>
+    </w:p>
+    <w:p>
+      <w:r>
+        <w:t>And finally, r</w:t>
+      </w:r>
+      <w:r>
+        <w:t>un the application</w:t>
+      </w:r>
+      <w:r>
+        <w:t>:</w:t>
+      </w:r>
+    </w:p>
+    <w:p>
+      <w:pPr>
+        <w:jc w:val="center"/>
+        <w:rPr>
+          <w:b/>
+          <w:bCs/>
+        </w:rPr>
+      </w:pPr>
+      <w:r>
+        <w:rPr>
+          <w:b/>
+          <w:bCs/>
+        </w:rPr>
+        <w:t xml:space="preserve">go run </w:t>
+      </w:r>
+      <w:proofErr w:type="spellStart"/>
+      <w:proofErr w:type="gramStart"/>
+      <w:r>
+        <w:rPr>
+          <w:b/>
+          <w:bCs/>
+        </w:rPr>
+        <w:t>main.go</w:t>
+      </w:r>
+      <w:proofErr w:type="spellEnd"/>
+      <w:proofErr w:type="gramEnd"/>
+    </w:p>
+    <w:p>
+      <w:r>
+        <w:t>After the application is ran, the following link should be available to reach the Swagger UI:</w:t>
+      </w:r>
+    </w:p>
+    <w:p>
+      <w:pPr>
+        <w:jc w:val="center"/>
+        <w:rPr>
+          <w:b/>
+          <w:bCs/>
+        </w:rPr>
+      </w:pPr>
+      <w:hyperlink r:id="rId87" w:history="1">
+        <w:r>
+          <w:rPr>
+            <w:rStyle w:val="Hyperlink"/>
+            <w:b/>
+            <w:bCs/>
+          </w:rPr>
+          <w:t>http://localhost:8080/swagger/index.html</w:t>
+        </w:r>
+      </w:hyperlink>
+    </w:p>
+    <w:p>
+      <w:pPr>
+        <w:rPr>
+          <w:b/>
+          <w:bCs/>
+        </w:rPr>
+      </w:pPr>
+    </w:p>
+    <w:p>
+      <w:r>
+        <w:t xml:space="preserve">After having reached the Swagger UI, either create a new user with the Register </w:t>
+      </w:r>
+      <w:r>
+        <w:t>endpoint</w:t>
+      </w:r>
+      <w:r>
+        <w:t xml:space="preserve"> and then Login, or use the data of one of the seeded users in the Login endpoint</w:t>
+      </w:r>
+      <w:r>
+        <w:t>.</w:t>
+      </w:r>
+    </w:p>
+    <w:p>
+      <w:r>
+        <w:t xml:space="preserve">  "email": "user1@gmail.com",</w:t>
+      </w:r>
+    </w:p>
+    <w:p>
+      <w:r>
+        <w:t xml:space="preserve">  "password": "password"</w:t>
+      </w:r>
+    </w:p>
+    <w:p/>
+    <w:p>
+      <w:r>
+        <w:t xml:space="preserve">The </w:t>
+      </w:r>
+      <w:r>
+        <w:t xml:space="preserve">login </w:t>
+      </w:r>
+      <w:r>
+        <w:t xml:space="preserve">endpoint will return the </w:t>
+      </w:r>
+      <w:proofErr w:type="spellStart"/>
+      <w:r>
+        <w:t>jwt_token</w:t>
+      </w:r>
+      <w:proofErr w:type="spellEnd"/>
+      <w:r>
+        <w:t>:</w:t>
+      </w:r>
+    </w:p>
+    <w:p>
+      <w:pPr>
+        <w:jc w:val="center"/>
+      </w:pPr>
+      <w:r>
+        <w:drawing>
+          <wp:inline distT="0" distB="0" distL="0" distR="0" wp14:anchorId="41B5E4AA" wp14:editId="393EA1E2">
+            <wp:extent cx="5943600" cy="617855"/>
+            <wp:effectExtent l="0" t="0" r="0" b="0"/>
+            <wp:docPr id="343544457" name="Picture 1"/>
+            <wp:cNvGraphicFramePr>
+              <a:graphicFrameLocks xmlns:a="http://schemas.openxmlformats.org/drawingml/2006/main" noChangeAspect="1"/>
+            </wp:cNvGraphicFramePr>
+            <a:graphic xmlns:a="http://schemas.openxmlformats.org/drawingml/2006/main">
+              <a:graphicData uri="http://schemas.openxmlformats.org/drawingml/2006/picture">
+                <pic:pic xmlns:pic="http://schemas.openxmlformats.org/drawingml/2006/picture">
+                  <pic:nvPicPr>
+                    <pic:cNvPr id="343544457" name=""/>
+                    <pic:cNvPicPr/>
+                  </pic:nvPicPr>
+                  <pic:blipFill>
+                    <a:blip r:embed="rId88"/>
+                    <a:stretch>
+                      <a:fillRect/>
+                    </a:stretch>
+                  </pic:blipFill>
+                  <pic:spPr>
+                    <a:xfrm>
+                      <a:off x="0" y="0"/>
+                      <a:ext cx="5943600" cy="617855"/>
+                    </a:xfrm>
+                    <a:prstGeom prst="rect">
+                      <a:avLst/>
+                    </a:prstGeom>
+                  </pic:spPr>
+                </pic:pic>
+              </a:graphicData>
+            </a:graphic>
+          </wp:inline>
+        </w:drawing>
+      </w:r>
+    </w:p>
+    <w:p/>
+    <w:p/>
+    <w:p/>
+    <w:p/>
+    <w:p/>
+    <w:p/>
+    <w:p/>
+    <w:p/>
+    <w:p/>
+    <w:p>
+      <w:r>
+        <w:lastRenderedPageBreak/>
+        <w:t xml:space="preserve">The token </w:t>
+      </w:r>
+      <w:r>
+        <w:t>should be used in the Authorize button</w:t>
+      </w:r>
+      <w:r>
+        <w:t xml:space="preserve">, which </w:t>
+      </w:r>
+      <w:r>
+        <w:t>add</w:t>
+      </w:r>
+      <w:r>
+        <w:t>s</w:t>
+      </w:r>
+      <w:r>
+        <w:t xml:space="preserve"> the JWT token in the header, for every request.</w:t>
+      </w:r>
+      <w:r>
+        <w:br/>
+      </w:r>
+      <w:r>
+        <w:drawing>
+          <wp:inline distT="0" distB="0" distL="0" distR="0" wp14:anchorId="64217BE4" wp14:editId="4486C900">
+            <wp:extent cx="5943600" cy="2072640"/>
+            <wp:effectExtent l="0" t="0" r="0" b="3810"/>
+            <wp:docPr id="1655385653" name="Picture 1"/>
+            <wp:cNvGraphicFramePr>
+              <a:graphicFrameLocks xmlns:a="http://schemas.openxmlformats.org/drawingml/2006/main" noChangeAspect="1"/>
+            </wp:cNvGraphicFramePr>
+            <a:graphic xmlns:a="http://schemas.openxmlformats.org/drawingml/2006/main">
+              <a:graphicData uri="http://schemas.openxmlformats.org/drawingml/2006/picture">
+                <pic:pic xmlns:pic="http://schemas.openxmlformats.org/drawingml/2006/picture">
+                  <pic:nvPicPr>
+                    <pic:cNvPr id="1655385653" name=""/>
+                    <pic:cNvPicPr/>
+                  </pic:nvPicPr>
+                  <pic:blipFill>
+                    <a:blip r:embed="rId89"/>
+                    <a:stretch>
+                      <a:fillRect/>
+                    </a:stretch>
+                  </pic:blipFill>
+                  <pic:spPr>
+                    <a:xfrm>
+                      <a:off x="0" y="0"/>
+                      <a:ext cx="5943600" cy="2072640"/>
+                    </a:xfrm>
+                    <a:prstGeom prst="rect">
+                      <a:avLst/>
+                    </a:prstGeom>
+                  </pic:spPr>
+                </pic:pic>
+              </a:graphicData>
+            </a:graphic>
+          </wp:inline>
+        </w:drawing>
+      </w:r>
+    </w:p>
+    <w:p>
+      <w:r>
+        <w:t xml:space="preserve">The </w:t>
+      </w:r>
+      <w:r>
+        <w:t xml:space="preserve">token, </w:t>
+      </w:r>
+      <w:r>
+        <w:t>should be pasted in the following popup window:</w:t>
+      </w:r>
+    </w:p>
+    <w:p>
+      <w:r>
+        <w:drawing>
+          <wp:inline distT="0" distB="0" distL="0" distR="0" wp14:anchorId="1BEA4BB9" wp14:editId="3DFB6725">
+            <wp:extent cx="5943600" cy="2904490"/>
+            <wp:effectExtent l="0" t="0" r="0" b="0"/>
+            <wp:docPr id="2040875518" name="Picture 1"/>
+            <wp:cNvGraphicFramePr>
+              <a:graphicFrameLocks xmlns:a="http://schemas.openxmlformats.org/drawingml/2006/main" noChangeAspect="1"/>
+            </wp:cNvGraphicFramePr>
+            <a:graphic xmlns:a="http://schemas.openxmlformats.org/drawingml/2006/main">
+              <a:graphicData uri="http://schemas.openxmlformats.org/drawingml/2006/picture">
+                <pic:pic xmlns:pic="http://schemas.openxmlformats.org/drawingml/2006/picture">
+                  <pic:nvPicPr>
+                    <pic:cNvPr id="2040875518" name=""/>
+                    <pic:cNvPicPr/>
+                  </pic:nvPicPr>
+                  <pic:blipFill>
+                    <a:blip r:embed="rId90"/>
+                    <a:stretch>
+                      <a:fillRect/>
+                    </a:stretch>
+                  </pic:blipFill>
+                  <pic:spPr>
+                    <a:xfrm>
+                      <a:off x="0" y="0"/>
+                      <a:ext cx="5943600" cy="2904490"/>
+                    </a:xfrm>
+                    <a:prstGeom prst="rect">
+                      <a:avLst/>
+                    </a:prstGeom>
+                  </pic:spPr>
+                </pic:pic>
+              </a:graphicData>
+            </a:graphic>
+          </wp:inline>
+        </w:drawing>
+      </w:r>
+    </w:p>
+    <w:p/>
+    <w:p>
+      <w:r>
+        <w:t xml:space="preserve">Now every endpoint is available both </w:t>
+      </w:r>
+      <w:r>
+        <w:t xml:space="preserve">the </w:t>
+      </w:r>
+      <w:r>
+        <w:t>ones that require authentication</w:t>
+      </w:r>
+      <w:r>
+        <w:t>,</w:t>
+      </w:r>
+      <w:r>
+        <w:t xml:space="preserve"> and </w:t>
+      </w:r>
+      <w:r>
+        <w:t xml:space="preserve">the </w:t>
+      </w:r>
+      <w:r>
+        <w:t>ones that do not.</w:t>
+      </w:r>
+    </w:p>
+    <w:p/>
+    <w:p/>
+    <w:p/>
+    <w:p/>
+    <w:p/>
+    <w:p>
+      <w:r>
+        <w:lastRenderedPageBreak/>
+        <w:t xml:space="preserve">The other file </w:t>
+      </w:r>
+      <w:r>
+        <w:rPr>
+          <w:b/>
+          <w:bCs/>
+        </w:rPr>
+        <w:t>example client</w:t>
+      </w:r>
+      <w:r>
+        <w:t xml:space="preserve">, mimics how a client would make a connection to our </w:t>
+      </w:r>
+      <w:proofErr w:type="spellStart"/>
+      <w:r>
+        <w:t>websocket</w:t>
+      </w:r>
+      <w:proofErr w:type="spellEnd"/>
+      <w:r>
+        <w:t xml:space="preserve">, in order to receive real-time updates. </w:t>
+      </w:r>
+      <w:r>
+        <w:t>It is not necessary for the main application to work, but can be used to see the broadcasted messages.</w:t>
+      </w:r>
+      <w:r>
+        <w:t xml:space="preserve"> To run it, download the dependencies &amp; run.</w:t>
+      </w:r>
+    </w:p>
+    <w:p>
+      <w:pPr>
+        <w:jc w:val="center"/>
+        <w:rPr>
+          <w:b/>
+          <w:bCs/>
+        </w:rPr>
+      </w:pPr>
+      <w:r>
+        <w:rPr>
+          <w:b/>
+          <w:bCs/>
+        </w:rPr>
+        <w:t>go mod download</w:t>
+      </w:r>
+    </w:p>
+    <w:p>
+      <w:pPr>
+        <w:jc w:val="center"/>
+        <w:rPr>
+          <w:b/>
+          <w:bCs/>
+        </w:rPr>
+      </w:pPr>
+      <w:r>
+        <w:rPr>
+          <w:b/>
+          <w:bCs/>
+        </w:rPr>
+        <w:t xml:space="preserve">go run </w:t>
+      </w:r>
+      <w:proofErr w:type="spellStart"/>
+      <w:proofErr w:type="gramStart"/>
+      <w:r>
+        <w:rPr>
+          <w:b/>
+          <w:bCs/>
+        </w:rPr>
+        <w:t>main.go</w:t>
+      </w:r>
+      <w:proofErr w:type="spellEnd"/>
+      <w:proofErr w:type="gramEnd"/>
+    </w:p>
+    <w:p>
+      <w:pPr>
+        <w:jc w:val="center"/>
+        <w:rPr>
+          <w:b/>
+          <w:bCs/>
+        </w:rPr>
+      </w:pPr>
+      <w:r>
+        <w:rPr>
+          <w:b/>
+          <w:bCs/>
+        </w:rPr>
+        <w:drawing>
+          <wp:inline distT="0" distB="0" distL="0" distR="0" wp14:anchorId="3D9E1D6B" wp14:editId="47B66D58">
+            <wp:extent cx="5943600" cy="1400175"/>
+            <wp:effectExtent l="0" t="0" r="0" b="9525"/>
+            <wp:docPr id="853981002" name="Picture 1"/>
+            <wp:cNvGraphicFramePr>
+              <a:graphicFrameLocks xmlns:a="http://schemas.openxmlformats.org/drawingml/2006/main" noChangeAspect="1"/>
+            </wp:cNvGraphicFramePr>
+            <a:graphic xmlns:a="http://schemas.openxmlformats.org/drawingml/2006/main">
+              <a:graphicData uri="http://schemas.openxmlformats.org/drawingml/2006/picture">
+                <pic:pic xmlns:pic="http://schemas.openxmlformats.org/drawingml/2006/picture">
+                  <pic:nvPicPr>
+                    <pic:cNvPr id="853981002" name=""/>
+                    <pic:cNvPicPr/>
+                  </pic:nvPicPr>
+                  <pic:blipFill>
+                    <a:blip r:embed="rId91"/>
+                    <a:stretch>
+                      <a:fillRect/>
+                    </a:stretch>
+                  </pic:blipFill>
+                  <pic:spPr>
+                    <a:xfrm>
+                      <a:off x="0" y="0"/>
+                      <a:ext cx="5943600" cy="1400175"/>
+                    </a:xfrm>
+                    <a:prstGeom prst="rect">
+                      <a:avLst/>
+                    </a:prstGeom>
+                  </pic:spPr>
+                </pic:pic>
+              </a:graphicData>
+            </a:graphic>
+          </wp:inline>
+        </w:drawing>
+      </w:r>
+    </w:p>
     <w:sectPr>
-      <w:headerReference w:type="default" r:id="rId70"/>
-      <w:footerReference w:type="default" r:id="rId71"/>
+      <w:headerReference w:type="default" r:id="rId92"/>
+      <w:footerReference w:type="default" r:id="rId93"/>
       <w:pgSz w:w="12240" w:h="15840"/>
       <w:pgMar w:top="1440" w:right="1440" w:bottom="1440" w:left="1440" w:header="720" w:footer="720" w:gutter="0"/>
       <w:cols w:space="720"/>
@@ -15151,6 +16361,18 @@
       <w:spacing w:after="0" w:line="240" w:lineRule="auto"/>
     </w:pPr>
   </w:style>
+  <w:style w:type="character" w:styleId="UnresolvedMention">
+    <w:name w:val="Unresolved Mention"/>
+    <w:basedOn w:val="DefaultParagraphFont"/>
+    <w:uiPriority w:val="99"/>
+    <w:semiHidden/>
+    <w:unhideWhenUsed/>
+    <w:rsid w:val="000A7691"/>
+    <w:rPr>
+      <w:color w:val="605E5C"/>
+      <w:shd w:val="clear" w:color="auto" w:fill="E1DFDD"/>
+    </w:rPr>
+  </w:style>
 </w:styles>
 </file>
 

</xml_diff>